<commit_message>
Updated tables with scar intersection and further attributing the fire scar file with Valles Caldera identifier
</commit_message>
<xml_diff>
--- a/Manuscript/JemezFireSeverityMS.docx
+++ b/Manuscript/JemezFireSeverityMS.docx
@@ -2879,73 +2879,40 @@
     </w:p>
     <w:p>
       <w:pPr>
-        <w:spacing w:line="480" w:lineRule="auto"/>
-        <w:ind w:firstLine="720"/>
         <w:rPr>
           <w:rFonts w:ascii="Times New Roman" w:hAnsi="Times New Roman" w:cs="Times New Roman"/>
           <w:bCs/>
         </w:rPr>
       </w:pPr>
-      <w:commentRangeStart w:id="0"/>
       <w:r>
         <w:rPr>
           <w:rFonts w:ascii="Times New Roman" w:hAnsi="Times New Roman" w:cs="Times New Roman"/>
           <w:bCs/>
         </w:rPr>
-        <w:t>To</w:t>
-      </w:r>
-      <w:r>
+        <w:br w:type="page"/>
+      </w:r>
+    </w:p>
+    <w:p>
+      <w:pPr>
         <w:rPr>
           <w:rFonts w:ascii="Times New Roman" w:hAnsi="Times New Roman" w:cs="Times New Roman"/>
           <w:bCs/>
         </w:rPr>
-        <w:t xml:space="preserve"> compare contemporary fire patterns against historical fire evidence, we compiled a record of </w:t>
-      </w:r>
-      <w:proofErr w:type="spellStart"/>
+      </w:pPr>
       <w:r>
         <w:rPr>
           <w:rFonts w:ascii="Times New Roman" w:hAnsi="Times New Roman" w:cs="Times New Roman"/>
           <w:bCs/>
         </w:rPr>
-        <w:t>crossdated</w:t>
-      </w:r>
-      <w:proofErr w:type="spellEnd"/>
+        <w:lastRenderedPageBreak/>
+        <w:t>Figure 2: Map of high-severity area from the three simulations, plus scar locations (option to code scars by live/dead)</w:t>
+      </w:r>
       <w:r>
         <w:rPr>
           <w:rFonts w:ascii="Times New Roman" w:hAnsi="Times New Roman" w:cs="Times New Roman"/>
           <w:bCs/>
         </w:rPr>
-        <w:t xml:space="preserve"> fire scars from within the footprint of the Las </w:t>
-      </w:r>
-      <w:proofErr w:type="spellStart"/>
-      <w:r>
-        <w:rPr>
-          <w:rFonts w:ascii="Times New Roman" w:hAnsi="Times New Roman" w:cs="Times New Roman"/>
-          <w:bCs/>
-        </w:rPr>
-        <w:t>Conchas</w:t>
-      </w:r>
-      <w:proofErr w:type="spellEnd"/>
-      <w:r>
-        <w:rPr>
-          <w:rFonts w:ascii="Times New Roman" w:hAnsi="Times New Roman" w:cs="Times New Roman"/>
-          <w:bCs/>
-        </w:rPr>
-        <w:t xml:space="preserve"> fire</w:t>
-      </w:r>
-      <w:commentRangeEnd w:id="0"/>
-      <w:r>
-        <w:rPr>
-          <w:rStyle w:val="CommentReference"/>
-        </w:rPr>
-        <w:commentReference w:id="0"/>
-      </w:r>
-      <w:r>
-        <w:rPr>
-          <w:rFonts w:ascii="Times New Roman" w:hAnsi="Times New Roman" w:cs="Times New Roman"/>
-          <w:bCs/>
-        </w:rPr>
-        <w:t xml:space="preserve">. </w:t>
+        <w:br w:type="page"/>
       </w:r>
     </w:p>
     <w:p>
@@ -2957,19 +2924,67 @@
           <w:bCs/>
         </w:rPr>
       </w:pPr>
+      <w:commentRangeStart w:id="0"/>
       <w:r>
         <w:rPr>
           <w:rFonts w:ascii="Times New Roman" w:hAnsi="Times New Roman" w:cs="Times New Roman"/>
           <w:bCs/>
         </w:rPr>
-        <w:t>START HERE To simulate a range of possible historical (pree-1900) stand-replacing patch size distributions, we</w:t>
+        <w:lastRenderedPageBreak/>
+        <w:t>To</w:t>
       </w:r>
       <w:r>
         <w:rPr>
           <w:rFonts w:ascii="Times New Roman" w:hAnsi="Times New Roman" w:cs="Times New Roman"/>
           <w:bCs/>
         </w:rPr>
-        <w:t>…</w:t>
+        <w:t xml:space="preserve"> compare contemporary fire patterns against historical fire evidence, we compiled a record of </w:t>
+      </w:r>
+      <w:proofErr w:type="spellStart"/>
+      <w:r>
+        <w:rPr>
+          <w:rFonts w:ascii="Times New Roman" w:hAnsi="Times New Roman" w:cs="Times New Roman"/>
+          <w:bCs/>
+        </w:rPr>
+        <w:t>crossdated</w:t>
+      </w:r>
+      <w:proofErr w:type="spellEnd"/>
+      <w:r>
+        <w:rPr>
+          <w:rFonts w:ascii="Times New Roman" w:hAnsi="Times New Roman" w:cs="Times New Roman"/>
+          <w:bCs/>
+        </w:rPr>
+        <w:t xml:space="preserve"> fire scars from within the footprint of the Las </w:t>
+      </w:r>
+      <w:proofErr w:type="spellStart"/>
+      <w:r>
+        <w:rPr>
+          <w:rFonts w:ascii="Times New Roman" w:hAnsi="Times New Roman" w:cs="Times New Roman"/>
+          <w:bCs/>
+        </w:rPr>
+        <w:t>Conchas</w:t>
+      </w:r>
+      <w:proofErr w:type="spellEnd"/>
+      <w:r>
+        <w:rPr>
+          <w:rFonts w:ascii="Times New Roman" w:hAnsi="Times New Roman" w:cs="Times New Roman"/>
+          <w:bCs/>
+        </w:rPr>
+        <w:t xml:space="preserve"> fire</w:t>
+      </w:r>
+      <w:commentRangeEnd w:id="0"/>
+      <w:r>
+        <w:rPr>
+          <w:rStyle w:val="CommentReference"/>
+        </w:rPr>
+        <w:commentReference w:id="0"/>
+      </w:r>
+      <w:r>
+        <w:rPr>
+          <w:rFonts w:ascii="Times New Roman" w:hAnsi="Times New Roman" w:cs="Times New Roman"/>
+          <w:bCs/>
+        </w:rPr>
+        <w:t xml:space="preserve">. </w:t>
       </w:r>
     </w:p>
     <w:p>
@@ -2986,24 +3001,14 @@
           <w:rFonts w:ascii="Times New Roman" w:hAnsi="Times New Roman" w:cs="Times New Roman"/>
           <w:bCs/>
         </w:rPr>
-        <w:br w:type="page"/>
-      </w:r>
-    </w:p>
-    <w:p>
-      <w:pPr>
-        <w:spacing w:line="480" w:lineRule="auto"/>
-        <w:rPr>
-          <w:rFonts w:ascii="Times New Roman" w:hAnsi="Times New Roman" w:cs="Times New Roman"/>
-          <w:b/>
-        </w:rPr>
-      </w:pPr>
-      <w:r>
-        <w:rPr>
-          <w:rFonts w:ascii="Times New Roman" w:hAnsi="Times New Roman" w:cs="Times New Roman"/>
-          <w:b/>
-        </w:rPr>
-        <w:lastRenderedPageBreak/>
-        <w:t>Results</w:t>
+        <w:t>START HERE To simulate a range of possible historical (pree-1900) stand-replacing patch size distributions, we</w:t>
+      </w:r>
+      <w:r>
+        <w:rPr>
+          <w:rFonts w:ascii="Times New Roman" w:hAnsi="Times New Roman" w:cs="Times New Roman"/>
+          <w:bCs/>
+        </w:rPr>
+        <w:t>…</w:t>
       </w:r>
     </w:p>
     <w:p>
@@ -3012,26 +3017,13 @@
         <w:ind w:firstLine="720"/>
         <w:rPr>
           <w:rFonts w:ascii="Times New Roman" w:hAnsi="Times New Roman" w:cs="Times New Roman"/>
+          <w:bCs/>
         </w:rPr>
       </w:pPr>
       <w:r>
         <w:rPr>
           <w:rFonts w:ascii="Times New Roman" w:hAnsi="Times New Roman" w:cs="Times New Roman"/>
-        </w:rPr>
-        <w:t>Results</w:t>
-      </w:r>
-    </w:p>
-    <w:p>
-      <w:pPr>
-        <w:rPr>
-          <w:rFonts w:ascii="Times New Roman" w:hAnsi="Times New Roman" w:cs="Times New Roman"/>
-          <w:b/>
-        </w:rPr>
-      </w:pPr>
-      <w:r>
-        <w:rPr>
-          <w:rFonts w:ascii="Times New Roman" w:hAnsi="Times New Roman" w:cs="Times New Roman"/>
-          <w:b/>
+          <w:bCs/>
         </w:rPr>
         <w:br w:type="page"/>
       </w:r>
@@ -3041,761 +3033,2226 @@
         <w:spacing w:line="480" w:lineRule="auto"/>
         <w:rPr>
           <w:rFonts w:ascii="Times New Roman" w:hAnsi="Times New Roman" w:cs="Times New Roman"/>
+          <w:b/>
         </w:rPr>
       </w:pPr>
       <w:r>
         <w:rPr>
           <w:rFonts w:ascii="Times New Roman" w:hAnsi="Times New Roman" w:cs="Times New Roman"/>
+          <w:b/>
         </w:rPr>
         <w:lastRenderedPageBreak/>
-        <w:t>Table 2: Optimal parameters for neutral landscape models.</w:t>
+        <w:t>Results</w:t>
+      </w:r>
+    </w:p>
+    <w:p>
+      <w:pPr>
+        <w:spacing w:line="480" w:lineRule="auto"/>
+        <w:ind w:firstLine="720"/>
+        <w:rPr>
+          <w:rFonts w:ascii="Times New Roman" w:hAnsi="Times New Roman" w:cs="Times New Roman"/>
+        </w:rPr>
+      </w:pPr>
+      <w:r>
+        <w:rPr>
+          <w:rFonts w:ascii="Times New Roman" w:hAnsi="Times New Roman" w:cs="Times New Roman"/>
+        </w:rPr>
+        <w:t>Results</w:t>
+      </w:r>
+    </w:p>
+    <w:p>
+      <w:pPr>
+        <w:rPr>
+          <w:rFonts w:ascii="Times New Roman" w:hAnsi="Times New Roman" w:cs="Times New Roman"/>
+          <w:b/>
+        </w:rPr>
+      </w:pPr>
+      <w:r>
+        <w:rPr>
+          <w:rFonts w:ascii="Times New Roman" w:hAnsi="Times New Roman" w:cs="Times New Roman"/>
+          <w:b/>
+        </w:rPr>
+        <w:br w:type="page"/>
+      </w:r>
+    </w:p>
+    <w:p>
+      <w:pPr>
+        <w:rPr>
+          <w:rFonts w:ascii="Times New Roman" w:hAnsi="Times New Roman" w:cs="Times New Roman"/>
+        </w:rPr>
+      </w:pPr>
+      <w:r>
+        <w:rPr>
+          <w:rFonts w:ascii="Times New Roman" w:hAnsi="Times New Roman" w:cs="Times New Roman"/>
+          <w:b/>
+          <w:bCs/>
+        </w:rPr>
+        <w:lastRenderedPageBreak/>
+        <w:t>Table 2</w:t>
+      </w:r>
+      <w:r>
+        <w:rPr>
+          <w:rFonts w:ascii="Times New Roman" w:hAnsi="Times New Roman" w:cs="Times New Roman"/>
+        </w:rPr>
+        <w:t xml:space="preserve">: </w:t>
+      </w:r>
+      <w:r>
+        <w:rPr>
+          <w:rFonts w:ascii="Times New Roman" w:hAnsi="Times New Roman" w:cs="Times New Roman"/>
+        </w:rPr>
+        <w:t xml:space="preserve">High-severity model evaluation. </w:t>
+      </w:r>
+      <w:r>
+        <w:rPr>
+          <w:rFonts w:ascii="Times New Roman" w:hAnsi="Times New Roman" w:cs="Times New Roman"/>
+        </w:rPr>
+        <w:t xml:space="preserve">Proportion high severity is out of a total fire area of 61057 ha (Table 1). </w:t>
+      </w:r>
+      <w:r>
+        <w:rPr>
+          <w:rFonts w:ascii="Times New Roman" w:hAnsi="Times New Roman" w:cs="Times New Roman"/>
+        </w:rPr>
+        <w:t>Predicted number and proportion of dead scarred trees is based on point intersections with each high-severity model</w:t>
+      </w:r>
+      <w:r>
+        <w:rPr>
+          <w:rFonts w:ascii="Times New Roman" w:hAnsi="Times New Roman" w:cs="Times New Roman"/>
+        </w:rPr>
+        <w:t xml:space="preserve">, out of a total of 479 points </w:t>
+      </w:r>
+      <w:r>
+        <w:rPr>
+          <w:rFonts w:ascii="Times New Roman" w:hAnsi="Times New Roman" w:cs="Times New Roman"/>
+        </w:rPr>
+        <w:t xml:space="preserve">(or 390 points for interior scars only), </w:t>
+      </w:r>
+      <w:r>
+        <w:rPr>
+          <w:rFonts w:ascii="Times New Roman" w:hAnsi="Times New Roman" w:cs="Times New Roman"/>
+        </w:rPr>
+        <w:t xml:space="preserve">representing fire scarred trees within the footprint of the Las </w:t>
+      </w:r>
+      <w:proofErr w:type="spellStart"/>
+      <w:r>
+        <w:rPr>
+          <w:rFonts w:ascii="Times New Roman" w:hAnsi="Times New Roman" w:cs="Times New Roman"/>
+        </w:rPr>
+        <w:t>Conchas</w:t>
+      </w:r>
+      <w:proofErr w:type="spellEnd"/>
+      <w:r>
+        <w:rPr>
+          <w:rFonts w:ascii="Times New Roman" w:hAnsi="Times New Roman" w:cs="Times New Roman"/>
+        </w:rPr>
+        <w:t xml:space="preserve"> fire</w:t>
+      </w:r>
+      <w:r>
+        <w:rPr>
+          <w:rFonts w:ascii="Times New Roman" w:hAnsi="Times New Roman" w:cs="Times New Roman"/>
+        </w:rPr>
+        <w:t>.</w:t>
+      </w:r>
+      <w:r>
+        <w:rPr>
+          <w:rFonts w:ascii="Times New Roman" w:hAnsi="Times New Roman" w:cs="Times New Roman"/>
+        </w:rPr>
+        <w:t xml:space="preserve"> An independent validation of those points using high-resolution NAIP imagery was used to determine where a given model predicted “false” mortality events (where points fell in a predicted high-severity patch but had live conifers within 15 m) and false survival events (where points fell outside of a predicted high severity patch but had no live conifers within 15 m). Classification error is the sum of false mortality and survival events divided by the total number of points. The true number of </w:t>
+      </w:r>
+      <w:r>
+        <w:rPr>
+          <w:rFonts w:ascii="Times New Roman" w:hAnsi="Times New Roman" w:cs="Times New Roman"/>
+        </w:rPr>
+        <w:t>dead fire scarred trees from the independent assessment is 241 (50.3%)</w:t>
       </w:r>
     </w:p>
     <w:tbl>
       <w:tblPr>
-        <w:tblStyle w:val="TableGrid"/>
-        <w:tblW w:w="0" w:type="auto"/>
+        <w:tblW w:w="8100" w:type="dxa"/>
         <w:tblLook w:val="04A0" w:firstRow="1" w:lastRow="0" w:firstColumn="1" w:lastColumn="0" w:noHBand="0" w:noVBand="1"/>
       </w:tblPr>
       <w:tblGrid>
-        <w:gridCol w:w="2337"/>
-        <w:gridCol w:w="2337"/>
-        <w:gridCol w:w="2338"/>
-        <w:gridCol w:w="2338"/>
+        <w:gridCol w:w="4200"/>
+        <w:gridCol w:w="1223"/>
+        <w:gridCol w:w="1222"/>
+        <w:gridCol w:w="1455"/>
       </w:tblGrid>
       <w:tr>
-        <w:tc>
-          <w:tcPr>
-            <w:tcW w:w="2337" w:type="dxa"/>
-          </w:tcPr>
-          <w:p>
-            <w:pPr>
-              <w:rPr>
-                <w:rFonts w:ascii="Times New Roman" w:hAnsi="Times New Roman" w:cs="Times New Roman"/>
-              </w:rPr>
-            </w:pPr>
-            <w:r>
-              <w:rPr>
-                <w:rFonts w:ascii="Times New Roman" w:hAnsi="Times New Roman" w:cs="Times New Roman"/>
-              </w:rPr>
-              <w:t>High-severity fire model</w:t>
-            </w:r>
-          </w:p>
-        </w:tc>
-        <w:tc>
-          <w:tcPr>
-            <w:tcW w:w="2337" w:type="dxa"/>
-          </w:tcPr>
-          <w:p>
-            <w:pPr>
-              <w:rPr>
-                <w:rFonts w:ascii="Times New Roman" w:hAnsi="Times New Roman" w:cs="Times New Roman"/>
-              </w:rPr>
-            </w:pPr>
-            <w:r>
-              <w:rPr>
-                <w:rFonts w:ascii="Times New Roman" w:hAnsi="Times New Roman" w:cs="Times New Roman"/>
-              </w:rPr>
-              <w:t>Single burn</w:t>
-            </w:r>
-          </w:p>
-        </w:tc>
-        <w:tc>
-          <w:tcPr>
-            <w:tcW w:w="2338" w:type="dxa"/>
-          </w:tcPr>
-          <w:p>
-            <w:pPr>
-              <w:rPr>
-                <w:rFonts w:ascii="Times New Roman" w:hAnsi="Times New Roman" w:cs="Times New Roman"/>
-              </w:rPr>
-            </w:pPr>
-            <w:r>
-              <w:rPr>
-                <w:rFonts w:ascii="Times New Roman" w:hAnsi="Times New Roman" w:cs="Times New Roman"/>
-              </w:rPr>
-              <w:t>Multi burn</w:t>
-            </w:r>
-          </w:p>
-        </w:tc>
-        <w:tc>
-          <w:tcPr>
-            <w:tcW w:w="2338" w:type="dxa"/>
-          </w:tcPr>
-          <w:p>
-            <w:pPr>
-              <w:rPr>
-                <w:rFonts w:ascii="Times New Roman" w:hAnsi="Times New Roman" w:cs="Times New Roman"/>
-              </w:rPr>
-            </w:pPr>
-            <w:r>
-              <w:rPr>
-                <w:rFonts w:ascii="Times New Roman" w:hAnsi="Times New Roman" w:cs="Times New Roman"/>
-              </w:rPr>
-              <w:t>Treeless</w:t>
+        <w:trPr>
+          <w:trHeight w:val="320"/>
+        </w:trPr>
+        <w:tc>
+          <w:tcPr>
+            <w:tcW w:w="4200" w:type="dxa"/>
+            <w:tcBorders>
+              <w:top w:val="nil"/>
+              <w:left w:val="nil"/>
+              <w:bottom w:val="nil"/>
+              <w:right w:val="nil"/>
+            </w:tcBorders>
+            <w:shd w:val="clear" w:color="auto" w:fill="auto"/>
+            <w:noWrap/>
+            <w:vAlign w:val="bottom"/>
+            <w:hideMark/>
+          </w:tcPr>
+          <w:p>
+            <w:pPr>
+              <w:rPr>
+                <w:rFonts w:ascii="Times New Roman" w:eastAsia="Times New Roman" w:hAnsi="Times New Roman" w:cs="Times New Roman"/>
+                <w:sz w:val="20"/>
+                <w:lang w:eastAsia="en-US"/>
+              </w:rPr>
+            </w:pPr>
+          </w:p>
+        </w:tc>
+        <w:tc>
+          <w:tcPr>
+            <w:tcW w:w="3900" w:type="dxa"/>
+            <w:gridSpan w:val="3"/>
+            <w:tcBorders>
+              <w:top w:val="nil"/>
+              <w:left w:val="nil"/>
+              <w:bottom w:val="single" w:sz="4" w:space="0" w:color="auto"/>
+              <w:right w:val="nil"/>
+            </w:tcBorders>
+            <w:shd w:val="clear" w:color="auto" w:fill="auto"/>
+            <w:noWrap/>
+            <w:vAlign w:val="bottom"/>
+            <w:hideMark/>
+          </w:tcPr>
+          <w:p>
+            <w:pPr>
+              <w:jc w:val="center"/>
+              <w:rPr>
+                <w:rFonts w:ascii="Times New Roman" w:eastAsia="Times New Roman" w:hAnsi="Times New Roman" w:cs="Times New Roman"/>
+                <w:color w:val="000000"/>
+                <w:lang w:eastAsia="en-US"/>
+              </w:rPr>
+            </w:pPr>
+            <w:r>
+              <w:rPr>
+                <w:rFonts w:ascii="Times New Roman" w:eastAsia="Times New Roman" w:hAnsi="Times New Roman" w:cs="Times New Roman"/>
+                <w:color w:val="000000"/>
+                <w:lang w:eastAsia="en-US"/>
+              </w:rPr>
+              <w:t>high-severity model</w:t>
             </w:r>
           </w:p>
         </w:tc>
       </w:tr>
       <w:tr>
-        <w:tc>
-          <w:tcPr>
-            <w:tcW w:w="2337" w:type="dxa"/>
-          </w:tcPr>
-          <w:p>
-            <w:pPr>
-              <w:rPr>
-                <w:rFonts w:ascii="Times New Roman" w:hAnsi="Times New Roman" w:cs="Times New Roman"/>
-              </w:rPr>
-            </w:pPr>
-            <w:r>
-              <w:rPr>
-                <w:rFonts w:ascii="Times New Roman" w:hAnsi="Times New Roman" w:cs="Times New Roman"/>
-              </w:rPr>
-              <w:t xml:space="preserve">Proportion </w:t>
-            </w:r>
-            <w:proofErr w:type="gramStart"/>
-            <w:r>
-              <w:rPr>
-                <w:rFonts w:ascii="Times New Roman" w:hAnsi="Times New Roman" w:cs="Times New Roman"/>
-              </w:rPr>
-              <w:t>high-severity</w:t>
-            </w:r>
-            <w:proofErr w:type="gramEnd"/>
-            <w:r>
-              <w:rPr>
-                <w:rFonts w:ascii="Times New Roman" w:hAnsi="Times New Roman" w:cs="Times New Roman"/>
-              </w:rPr>
-              <w:t xml:space="preserve"> (observed)</w:t>
-            </w:r>
-          </w:p>
-        </w:tc>
-        <w:tc>
-          <w:tcPr>
-            <w:tcW w:w="2337" w:type="dxa"/>
-          </w:tcPr>
-          <w:p>
-            <w:pPr>
-              <w:rPr>
-                <w:rFonts w:ascii="Times New Roman" w:hAnsi="Times New Roman" w:cs="Times New Roman"/>
-              </w:rPr>
-            </w:pPr>
-          </w:p>
-        </w:tc>
-        <w:tc>
-          <w:tcPr>
-            <w:tcW w:w="2338" w:type="dxa"/>
-          </w:tcPr>
-          <w:p>
-            <w:pPr>
-              <w:rPr>
-                <w:rFonts w:ascii="Times New Roman" w:hAnsi="Times New Roman" w:cs="Times New Roman"/>
-              </w:rPr>
-            </w:pPr>
-          </w:p>
-        </w:tc>
-        <w:tc>
-          <w:tcPr>
-            <w:tcW w:w="2338" w:type="dxa"/>
-          </w:tcPr>
-          <w:p>
-            <w:pPr>
-              <w:rPr>
-                <w:rFonts w:ascii="Times New Roman" w:hAnsi="Times New Roman" w:cs="Times New Roman"/>
-              </w:rPr>
-            </w:pPr>
+        <w:trPr>
+          <w:trHeight w:val="320"/>
+        </w:trPr>
+        <w:tc>
+          <w:tcPr>
+            <w:tcW w:w="4200" w:type="dxa"/>
+            <w:tcBorders>
+              <w:top w:val="nil"/>
+              <w:left w:val="nil"/>
+              <w:bottom w:val="nil"/>
+              <w:right w:val="nil"/>
+            </w:tcBorders>
+            <w:shd w:val="clear" w:color="auto" w:fill="auto"/>
+            <w:noWrap/>
+            <w:vAlign w:val="bottom"/>
+            <w:hideMark/>
+          </w:tcPr>
+          <w:p>
+            <w:pPr>
+              <w:jc w:val="center"/>
+              <w:rPr>
+                <w:rFonts w:ascii="Times New Roman" w:eastAsia="Times New Roman" w:hAnsi="Times New Roman" w:cs="Times New Roman"/>
+                <w:color w:val="000000"/>
+                <w:lang w:eastAsia="en-US"/>
+              </w:rPr>
+            </w:pPr>
+          </w:p>
+        </w:tc>
+        <w:tc>
+          <w:tcPr>
+            <w:tcW w:w="1223" w:type="dxa"/>
+            <w:tcBorders>
+              <w:top w:val="nil"/>
+              <w:left w:val="nil"/>
+              <w:bottom w:val="single" w:sz="4" w:space="0" w:color="auto"/>
+              <w:right w:val="nil"/>
+            </w:tcBorders>
+            <w:shd w:val="clear" w:color="auto" w:fill="auto"/>
+            <w:noWrap/>
+            <w:vAlign w:val="bottom"/>
+            <w:hideMark/>
+          </w:tcPr>
+          <w:p>
+            <w:pPr>
+              <w:jc w:val="right"/>
+              <w:rPr>
+                <w:rFonts w:ascii="Times New Roman" w:eastAsia="Times New Roman" w:hAnsi="Times New Roman" w:cs="Times New Roman"/>
+                <w:color w:val="000000"/>
+                <w:lang w:eastAsia="en-US"/>
+              </w:rPr>
+            </w:pPr>
+            <w:r>
+              <w:rPr>
+                <w:rFonts w:ascii="Times New Roman" w:eastAsia="Times New Roman" w:hAnsi="Times New Roman" w:cs="Times New Roman"/>
+                <w:color w:val="000000"/>
+                <w:lang w:eastAsia="en-US"/>
+              </w:rPr>
+              <w:t>single</w:t>
+            </w:r>
+          </w:p>
+        </w:tc>
+        <w:tc>
+          <w:tcPr>
+            <w:tcW w:w="1222" w:type="dxa"/>
+            <w:tcBorders>
+              <w:top w:val="nil"/>
+              <w:left w:val="nil"/>
+              <w:bottom w:val="single" w:sz="4" w:space="0" w:color="auto"/>
+              <w:right w:val="nil"/>
+            </w:tcBorders>
+            <w:shd w:val="clear" w:color="auto" w:fill="auto"/>
+            <w:noWrap/>
+            <w:vAlign w:val="bottom"/>
+            <w:hideMark/>
+          </w:tcPr>
+          <w:p>
+            <w:pPr>
+              <w:jc w:val="right"/>
+              <w:rPr>
+                <w:rFonts w:ascii="Times New Roman" w:eastAsia="Times New Roman" w:hAnsi="Times New Roman" w:cs="Times New Roman"/>
+                <w:color w:val="000000"/>
+                <w:lang w:eastAsia="en-US"/>
+              </w:rPr>
+            </w:pPr>
+            <w:r>
+              <w:rPr>
+                <w:rFonts w:ascii="Times New Roman" w:eastAsia="Times New Roman" w:hAnsi="Times New Roman" w:cs="Times New Roman"/>
+                <w:color w:val="000000"/>
+                <w:lang w:eastAsia="en-US"/>
+              </w:rPr>
+              <w:t>multi</w:t>
+            </w:r>
+          </w:p>
+        </w:tc>
+        <w:tc>
+          <w:tcPr>
+            <w:tcW w:w="1455" w:type="dxa"/>
+            <w:tcBorders>
+              <w:top w:val="nil"/>
+              <w:left w:val="nil"/>
+              <w:bottom w:val="single" w:sz="4" w:space="0" w:color="auto"/>
+              <w:right w:val="nil"/>
+            </w:tcBorders>
+            <w:shd w:val="clear" w:color="auto" w:fill="auto"/>
+            <w:noWrap/>
+            <w:vAlign w:val="bottom"/>
+            <w:hideMark/>
+          </w:tcPr>
+          <w:p>
+            <w:pPr>
+              <w:jc w:val="right"/>
+              <w:rPr>
+                <w:rFonts w:ascii="Times New Roman" w:eastAsia="Times New Roman" w:hAnsi="Times New Roman" w:cs="Times New Roman"/>
+                <w:color w:val="000000"/>
+                <w:lang w:eastAsia="en-US"/>
+              </w:rPr>
+            </w:pPr>
+            <w:r>
+              <w:rPr>
+                <w:rFonts w:ascii="Times New Roman" w:eastAsia="Times New Roman" w:hAnsi="Times New Roman" w:cs="Times New Roman"/>
+                <w:color w:val="000000"/>
+                <w:lang w:eastAsia="en-US"/>
+              </w:rPr>
+              <w:t>treeless</w:t>
+            </w:r>
           </w:p>
         </w:tc>
       </w:tr>
       <w:tr>
-        <w:tc>
-          <w:tcPr>
-            <w:tcW w:w="2337" w:type="dxa"/>
-          </w:tcPr>
-          <w:p>
-            <w:pPr>
-              <w:rPr>
-                <w:rFonts w:ascii="Times New Roman" w:hAnsi="Times New Roman" w:cs="Times New Roman"/>
-              </w:rPr>
-            </w:pPr>
-            <w:r>
-              <w:rPr>
-                <w:rFonts w:ascii="Times New Roman" w:hAnsi="Times New Roman" w:cs="Times New Roman"/>
-              </w:rPr>
-              <w:t>Proportion dead scarred trees</w:t>
-            </w:r>
-          </w:p>
-        </w:tc>
-        <w:tc>
-          <w:tcPr>
-            <w:tcW w:w="2337" w:type="dxa"/>
-          </w:tcPr>
-          <w:p>
-            <w:pPr>
-              <w:rPr>
-                <w:rFonts w:ascii="Times New Roman" w:hAnsi="Times New Roman" w:cs="Times New Roman"/>
-              </w:rPr>
-            </w:pPr>
-          </w:p>
-        </w:tc>
-        <w:tc>
-          <w:tcPr>
-            <w:tcW w:w="2338" w:type="dxa"/>
-          </w:tcPr>
-          <w:p>
-            <w:pPr>
-              <w:rPr>
-                <w:rFonts w:ascii="Times New Roman" w:hAnsi="Times New Roman" w:cs="Times New Roman"/>
-              </w:rPr>
-            </w:pPr>
-          </w:p>
-        </w:tc>
-        <w:tc>
-          <w:tcPr>
-            <w:tcW w:w="2338" w:type="dxa"/>
-          </w:tcPr>
-          <w:p>
-            <w:pPr>
-              <w:rPr>
-                <w:rFonts w:ascii="Times New Roman" w:hAnsi="Times New Roman" w:cs="Times New Roman"/>
-              </w:rPr>
-            </w:pPr>
+        <w:trPr>
+          <w:trHeight w:val="320"/>
+        </w:trPr>
+        <w:tc>
+          <w:tcPr>
+            <w:tcW w:w="4200" w:type="dxa"/>
+            <w:tcBorders>
+              <w:top w:val="nil"/>
+              <w:left w:val="nil"/>
+              <w:bottom w:val="nil"/>
+              <w:right w:val="nil"/>
+            </w:tcBorders>
+            <w:shd w:val="clear" w:color="auto" w:fill="auto"/>
+            <w:noWrap/>
+            <w:vAlign w:val="bottom"/>
+            <w:hideMark/>
+          </w:tcPr>
+          <w:p>
+            <w:pPr>
+              <w:jc w:val="right"/>
+              <w:rPr>
+                <w:rFonts w:ascii="Times New Roman" w:eastAsia="Times New Roman" w:hAnsi="Times New Roman" w:cs="Times New Roman"/>
+                <w:color w:val="000000"/>
+                <w:lang w:eastAsia="en-US"/>
+              </w:rPr>
+            </w:pPr>
+            <w:r>
+              <w:rPr>
+                <w:rFonts w:ascii="Times New Roman" w:eastAsia="Times New Roman" w:hAnsi="Times New Roman" w:cs="Times New Roman"/>
+                <w:color w:val="000000"/>
+                <w:lang w:eastAsia="en-US"/>
+              </w:rPr>
+              <w:t>high-severity area (ha)</w:t>
+            </w:r>
+          </w:p>
+        </w:tc>
+        <w:tc>
+          <w:tcPr>
+            <w:tcW w:w="1223" w:type="dxa"/>
+            <w:tcBorders>
+              <w:top w:val="nil"/>
+              <w:left w:val="nil"/>
+              <w:bottom w:val="nil"/>
+              <w:right w:val="nil"/>
+            </w:tcBorders>
+            <w:shd w:val="clear" w:color="auto" w:fill="auto"/>
+            <w:noWrap/>
+            <w:vAlign w:val="bottom"/>
+            <w:hideMark/>
+          </w:tcPr>
+          <w:p>
+            <w:pPr>
+              <w:jc w:val="right"/>
+              <w:rPr>
+                <w:rFonts w:ascii="Times New Roman" w:eastAsia="Times New Roman" w:hAnsi="Times New Roman" w:cs="Times New Roman"/>
+                <w:color w:val="000000"/>
+                <w:lang w:eastAsia="en-US"/>
+              </w:rPr>
+            </w:pPr>
+            <w:r>
+              <w:rPr>
+                <w:rFonts w:ascii="Times New Roman" w:eastAsia="Times New Roman" w:hAnsi="Times New Roman" w:cs="Times New Roman"/>
+                <w:color w:val="000000"/>
+                <w:lang w:eastAsia="en-US"/>
+              </w:rPr>
+              <w:t>21834</w:t>
+            </w:r>
+          </w:p>
+        </w:tc>
+        <w:tc>
+          <w:tcPr>
+            <w:tcW w:w="1222" w:type="dxa"/>
+            <w:tcBorders>
+              <w:top w:val="nil"/>
+              <w:left w:val="nil"/>
+              <w:bottom w:val="nil"/>
+              <w:right w:val="nil"/>
+            </w:tcBorders>
+            <w:shd w:val="clear" w:color="auto" w:fill="auto"/>
+            <w:noWrap/>
+            <w:vAlign w:val="bottom"/>
+            <w:hideMark/>
+          </w:tcPr>
+          <w:p>
+            <w:pPr>
+              <w:jc w:val="right"/>
+              <w:rPr>
+                <w:rFonts w:ascii="Times New Roman" w:eastAsia="Times New Roman" w:hAnsi="Times New Roman" w:cs="Times New Roman"/>
+                <w:color w:val="000000"/>
+                <w:lang w:eastAsia="en-US"/>
+              </w:rPr>
+            </w:pPr>
+            <w:r>
+              <w:rPr>
+                <w:rFonts w:ascii="Times New Roman" w:eastAsia="Times New Roman" w:hAnsi="Times New Roman" w:cs="Times New Roman"/>
+                <w:color w:val="000000"/>
+                <w:lang w:eastAsia="en-US"/>
+              </w:rPr>
+              <w:t>26265</w:t>
+            </w:r>
+          </w:p>
+        </w:tc>
+        <w:tc>
+          <w:tcPr>
+            <w:tcW w:w="1455" w:type="dxa"/>
+            <w:tcBorders>
+              <w:top w:val="nil"/>
+              <w:left w:val="nil"/>
+              <w:bottom w:val="nil"/>
+              <w:right w:val="nil"/>
+            </w:tcBorders>
+            <w:shd w:val="clear" w:color="auto" w:fill="auto"/>
+            <w:noWrap/>
+            <w:vAlign w:val="bottom"/>
+            <w:hideMark/>
+          </w:tcPr>
+          <w:p>
+            <w:pPr>
+              <w:jc w:val="right"/>
+              <w:rPr>
+                <w:rFonts w:ascii="Times New Roman" w:eastAsia="Times New Roman" w:hAnsi="Times New Roman" w:cs="Times New Roman"/>
+                <w:color w:val="000000"/>
+                <w:lang w:eastAsia="en-US"/>
+              </w:rPr>
+            </w:pPr>
+            <w:r>
+              <w:rPr>
+                <w:rFonts w:ascii="Times New Roman" w:eastAsia="Times New Roman" w:hAnsi="Times New Roman" w:cs="Times New Roman"/>
+                <w:color w:val="000000"/>
+                <w:lang w:eastAsia="en-US"/>
+              </w:rPr>
+              <w:t>45998</w:t>
+            </w:r>
           </w:p>
         </w:tc>
       </w:tr>
       <w:tr>
-        <w:tc>
-          <w:tcPr>
-            <w:tcW w:w="2337" w:type="dxa"/>
-          </w:tcPr>
-          <w:p>
-            <w:pPr>
-              <w:rPr>
-                <w:rFonts w:ascii="Times New Roman" w:hAnsi="Times New Roman" w:cs="Times New Roman"/>
-              </w:rPr>
-            </w:pPr>
-            <w:r>
-              <w:rPr>
-                <w:rFonts w:ascii="Times New Roman" w:hAnsi="Times New Roman" w:cs="Times New Roman"/>
-              </w:rPr>
-              <w:t xml:space="preserve">Number of dead scarred trees </w:t>
-            </w:r>
-          </w:p>
-        </w:tc>
-        <w:tc>
-          <w:tcPr>
-            <w:tcW w:w="2337" w:type="dxa"/>
-          </w:tcPr>
-          <w:p>
-            <w:pPr>
-              <w:rPr>
-                <w:rFonts w:ascii="Times New Roman" w:hAnsi="Times New Roman" w:cs="Times New Roman"/>
-              </w:rPr>
-            </w:pPr>
-          </w:p>
-        </w:tc>
-        <w:tc>
-          <w:tcPr>
-            <w:tcW w:w="2338" w:type="dxa"/>
-          </w:tcPr>
-          <w:p>
-            <w:pPr>
-              <w:rPr>
-                <w:rFonts w:ascii="Times New Roman" w:hAnsi="Times New Roman" w:cs="Times New Roman"/>
-              </w:rPr>
-            </w:pPr>
-          </w:p>
-        </w:tc>
-        <w:tc>
-          <w:tcPr>
-            <w:tcW w:w="2338" w:type="dxa"/>
-          </w:tcPr>
-          <w:p>
-            <w:pPr>
-              <w:rPr>
-                <w:rFonts w:ascii="Times New Roman" w:hAnsi="Times New Roman" w:cs="Times New Roman"/>
-              </w:rPr>
-            </w:pPr>
+        <w:trPr>
+          <w:trHeight w:val="320"/>
+        </w:trPr>
+        <w:tc>
+          <w:tcPr>
+            <w:tcW w:w="4200" w:type="dxa"/>
+            <w:tcBorders>
+              <w:top w:val="nil"/>
+              <w:left w:val="nil"/>
+              <w:bottom w:val="nil"/>
+              <w:right w:val="nil"/>
+            </w:tcBorders>
+            <w:shd w:val="clear" w:color="auto" w:fill="auto"/>
+            <w:noWrap/>
+            <w:vAlign w:val="bottom"/>
+            <w:hideMark/>
+          </w:tcPr>
+          <w:p>
+            <w:pPr>
+              <w:jc w:val="right"/>
+              <w:rPr>
+                <w:rFonts w:ascii="Times New Roman" w:eastAsia="Times New Roman" w:hAnsi="Times New Roman" w:cs="Times New Roman"/>
+                <w:color w:val="000000"/>
+                <w:lang w:eastAsia="en-US"/>
+              </w:rPr>
+            </w:pPr>
+            <w:r>
+              <w:rPr>
+                <w:rFonts w:ascii="Times New Roman" w:eastAsia="Times New Roman" w:hAnsi="Times New Roman" w:cs="Times New Roman"/>
+                <w:color w:val="000000"/>
+                <w:lang w:eastAsia="en-US"/>
+              </w:rPr>
+              <w:t xml:space="preserve">proportion </w:t>
+            </w:r>
+            <w:proofErr w:type="gramStart"/>
+            <w:r>
+              <w:rPr>
+                <w:rFonts w:ascii="Times New Roman" w:eastAsia="Times New Roman" w:hAnsi="Times New Roman" w:cs="Times New Roman"/>
+                <w:color w:val="000000"/>
+                <w:lang w:eastAsia="en-US"/>
+              </w:rPr>
+              <w:t>high-severity</w:t>
+            </w:r>
+            <w:proofErr w:type="gramEnd"/>
+          </w:p>
+        </w:tc>
+        <w:tc>
+          <w:tcPr>
+            <w:tcW w:w="1223" w:type="dxa"/>
+            <w:tcBorders>
+              <w:top w:val="nil"/>
+              <w:left w:val="nil"/>
+              <w:bottom w:val="nil"/>
+              <w:right w:val="nil"/>
+            </w:tcBorders>
+            <w:shd w:val="clear" w:color="auto" w:fill="auto"/>
+            <w:noWrap/>
+            <w:vAlign w:val="bottom"/>
+            <w:hideMark/>
+          </w:tcPr>
+          <w:p>
+            <w:pPr>
+              <w:jc w:val="right"/>
+              <w:rPr>
+                <w:rFonts w:ascii="Times New Roman" w:eastAsia="Times New Roman" w:hAnsi="Times New Roman" w:cs="Times New Roman"/>
+                <w:color w:val="000000"/>
+                <w:lang w:eastAsia="en-US"/>
+              </w:rPr>
+            </w:pPr>
+            <w:r>
+              <w:rPr>
+                <w:rFonts w:ascii="Times New Roman" w:eastAsia="Times New Roman" w:hAnsi="Times New Roman" w:cs="Times New Roman"/>
+                <w:color w:val="000000"/>
+                <w:lang w:eastAsia="en-US"/>
+              </w:rPr>
+              <w:t>0.358</w:t>
+            </w:r>
+          </w:p>
+        </w:tc>
+        <w:tc>
+          <w:tcPr>
+            <w:tcW w:w="1222" w:type="dxa"/>
+            <w:tcBorders>
+              <w:top w:val="nil"/>
+              <w:left w:val="nil"/>
+              <w:bottom w:val="nil"/>
+              <w:right w:val="nil"/>
+            </w:tcBorders>
+            <w:shd w:val="clear" w:color="auto" w:fill="auto"/>
+            <w:noWrap/>
+            <w:vAlign w:val="bottom"/>
+            <w:hideMark/>
+          </w:tcPr>
+          <w:p>
+            <w:pPr>
+              <w:jc w:val="right"/>
+              <w:rPr>
+                <w:rFonts w:ascii="Times New Roman" w:eastAsia="Times New Roman" w:hAnsi="Times New Roman" w:cs="Times New Roman"/>
+                <w:color w:val="000000"/>
+                <w:lang w:eastAsia="en-US"/>
+              </w:rPr>
+            </w:pPr>
+            <w:r>
+              <w:rPr>
+                <w:rFonts w:ascii="Times New Roman" w:eastAsia="Times New Roman" w:hAnsi="Times New Roman" w:cs="Times New Roman"/>
+                <w:color w:val="000000"/>
+                <w:lang w:eastAsia="en-US"/>
+              </w:rPr>
+              <w:t>0.43</w:t>
+            </w:r>
+          </w:p>
+        </w:tc>
+        <w:tc>
+          <w:tcPr>
+            <w:tcW w:w="1455" w:type="dxa"/>
+            <w:tcBorders>
+              <w:top w:val="nil"/>
+              <w:left w:val="nil"/>
+              <w:bottom w:val="nil"/>
+              <w:right w:val="nil"/>
+            </w:tcBorders>
+            <w:shd w:val="clear" w:color="auto" w:fill="auto"/>
+            <w:noWrap/>
+            <w:vAlign w:val="bottom"/>
+            <w:hideMark/>
+          </w:tcPr>
+          <w:p>
+            <w:pPr>
+              <w:jc w:val="right"/>
+              <w:rPr>
+                <w:rFonts w:ascii="Times New Roman" w:eastAsia="Times New Roman" w:hAnsi="Times New Roman" w:cs="Times New Roman"/>
+                <w:color w:val="000000"/>
+                <w:lang w:eastAsia="en-US"/>
+              </w:rPr>
+            </w:pPr>
+            <w:r>
+              <w:rPr>
+                <w:rFonts w:ascii="Times New Roman" w:eastAsia="Times New Roman" w:hAnsi="Times New Roman" w:cs="Times New Roman"/>
+                <w:color w:val="000000"/>
+                <w:lang w:eastAsia="en-US"/>
+              </w:rPr>
+              <w:t>0.753</w:t>
+            </w:r>
           </w:p>
         </w:tc>
       </w:tr>
       <w:tr>
-        <w:tc>
-          <w:tcPr>
-            <w:tcW w:w="2337" w:type="dxa"/>
-          </w:tcPr>
-          <w:p>
-            <w:pPr>
-              <w:rPr>
-                <w:rFonts w:ascii="Times New Roman" w:hAnsi="Times New Roman" w:cs="Times New Roman"/>
-              </w:rPr>
-            </w:pPr>
-            <w:r>
-              <w:rPr>
-                <w:rFonts w:ascii="Times New Roman" w:hAnsi="Times New Roman" w:cs="Times New Roman"/>
-              </w:rPr>
-              <w:t>False mortality</w:t>
-            </w:r>
-          </w:p>
-        </w:tc>
-        <w:tc>
-          <w:tcPr>
-            <w:tcW w:w="2337" w:type="dxa"/>
-          </w:tcPr>
-          <w:p>
-            <w:pPr>
-              <w:rPr>
-                <w:rFonts w:ascii="Times New Roman" w:hAnsi="Times New Roman" w:cs="Times New Roman"/>
-              </w:rPr>
-            </w:pPr>
-          </w:p>
-        </w:tc>
-        <w:tc>
-          <w:tcPr>
-            <w:tcW w:w="2338" w:type="dxa"/>
-          </w:tcPr>
-          <w:p>
-            <w:pPr>
-              <w:rPr>
-                <w:rFonts w:ascii="Times New Roman" w:hAnsi="Times New Roman" w:cs="Times New Roman"/>
-              </w:rPr>
-            </w:pPr>
-          </w:p>
-        </w:tc>
-        <w:tc>
-          <w:tcPr>
-            <w:tcW w:w="2338" w:type="dxa"/>
-          </w:tcPr>
-          <w:p>
-            <w:pPr>
-              <w:rPr>
-                <w:rFonts w:ascii="Times New Roman" w:hAnsi="Times New Roman" w:cs="Times New Roman"/>
+        <w:trPr>
+          <w:trHeight w:val="320"/>
+        </w:trPr>
+        <w:tc>
+          <w:tcPr>
+            <w:tcW w:w="4200" w:type="dxa"/>
+            <w:tcBorders>
+              <w:top w:val="nil"/>
+              <w:left w:val="nil"/>
+              <w:bottom w:val="single" w:sz="4" w:space="0" w:color="auto"/>
+              <w:right w:val="nil"/>
+            </w:tcBorders>
+            <w:shd w:val="clear" w:color="auto" w:fill="auto"/>
+            <w:noWrap/>
+            <w:vAlign w:val="bottom"/>
+            <w:hideMark/>
+          </w:tcPr>
+          <w:p>
+            <w:pPr>
+              <w:rPr>
+                <w:rFonts w:ascii="Times New Roman" w:eastAsia="Times New Roman" w:hAnsi="Times New Roman" w:cs="Times New Roman"/>
+                <w:color w:val="000000"/>
+                <w:lang w:eastAsia="en-US"/>
+              </w:rPr>
+            </w:pPr>
+            <w:r>
+              <w:rPr>
+                <w:rFonts w:ascii="Times New Roman" w:eastAsia="Times New Roman" w:hAnsi="Times New Roman" w:cs="Times New Roman"/>
+                <w:color w:val="000000"/>
+                <w:lang w:eastAsia="en-US"/>
+              </w:rPr>
+              <w:t>Dataset with all scars</w:t>
+            </w:r>
+          </w:p>
+        </w:tc>
+        <w:tc>
+          <w:tcPr>
+            <w:tcW w:w="1223" w:type="dxa"/>
+            <w:tcBorders>
+              <w:top w:val="nil"/>
+              <w:left w:val="nil"/>
+              <w:bottom w:val="nil"/>
+              <w:right w:val="nil"/>
+            </w:tcBorders>
+            <w:shd w:val="clear" w:color="auto" w:fill="auto"/>
+            <w:noWrap/>
+            <w:vAlign w:val="bottom"/>
+            <w:hideMark/>
+          </w:tcPr>
+          <w:p>
+            <w:pPr>
+              <w:rPr>
+                <w:rFonts w:ascii="Times New Roman" w:eastAsia="Times New Roman" w:hAnsi="Times New Roman" w:cs="Times New Roman"/>
+                <w:color w:val="000000"/>
+                <w:lang w:eastAsia="en-US"/>
+              </w:rPr>
+            </w:pPr>
+          </w:p>
+        </w:tc>
+        <w:tc>
+          <w:tcPr>
+            <w:tcW w:w="1222" w:type="dxa"/>
+            <w:tcBorders>
+              <w:top w:val="nil"/>
+              <w:left w:val="nil"/>
+              <w:bottom w:val="nil"/>
+              <w:right w:val="nil"/>
+            </w:tcBorders>
+            <w:shd w:val="clear" w:color="auto" w:fill="auto"/>
+            <w:noWrap/>
+            <w:vAlign w:val="bottom"/>
+            <w:hideMark/>
+          </w:tcPr>
+          <w:p>
+            <w:pPr>
+              <w:jc w:val="right"/>
+              <w:rPr>
+                <w:rFonts w:ascii="Times New Roman" w:eastAsia="Times New Roman" w:hAnsi="Times New Roman" w:cs="Times New Roman"/>
+                <w:sz w:val="20"/>
+                <w:szCs w:val="20"/>
+                <w:lang w:eastAsia="en-US"/>
+              </w:rPr>
+            </w:pPr>
+          </w:p>
+        </w:tc>
+        <w:tc>
+          <w:tcPr>
+            <w:tcW w:w="1455" w:type="dxa"/>
+            <w:tcBorders>
+              <w:top w:val="nil"/>
+              <w:left w:val="nil"/>
+              <w:bottom w:val="nil"/>
+              <w:right w:val="nil"/>
+            </w:tcBorders>
+            <w:shd w:val="clear" w:color="auto" w:fill="auto"/>
+            <w:noWrap/>
+            <w:vAlign w:val="bottom"/>
+            <w:hideMark/>
+          </w:tcPr>
+          <w:p>
+            <w:pPr>
+              <w:jc w:val="right"/>
+              <w:rPr>
+                <w:rFonts w:ascii="Times New Roman" w:eastAsia="Times New Roman" w:hAnsi="Times New Roman" w:cs="Times New Roman"/>
+                <w:sz w:val="20"/>
+                <w:szCs w:val="20"/>
+                <w:lang w:eastAsia="en-US"/>
               </w:rPr>
             </w:pPr>
           </w:p>
         </w:tc>
       </w:tr>
       <w:tr>
-        <w:tc>
-          <w:tcPr>
-            <w:tcW w:w="2337" w:type="dxa"/>
-          </w:tcPr>
-          <w:p>
-            <w:pPr>
-              <w:rPr>
-                <w:rFonts w:ascii="Times New Roman" w:hAnsi="Times New Roman" w:cs="Times New Roman"/>
-              </w:rPr>
-            </w:pPr>
-            <w:r>
-              <w:rPr>
-                <w:rFonts w:ascii="Times New Roman" w:hAnsi="Times New Roman" w:cs="Times New Roman"/>
-              </w:rPr>
-              <w:t>False survival</w:t>
-            </w:r>
-          </w:p>
-        </w:tc>
-        <w:tc>
-          <w:tcPr>
-            <w:tcW w:w="2337" w:type="dxa"/>
-          </w:tcPr>
-          <w:p>
-            <w:pPr>
-              <w:rPr>
-                <w:rFonts w:ascii="Times New Roman" w:hAnsi="Times New Roman" w:cs="Times New Roman"/>
-              </w:rPr>
-            </w:pPr>
-          </w:p>
-        </w:tc>
-        <w:tc>
-          <w:tcPr>
-            <w:tcW w:w="2338" w:type="dxa"/>
-          </w:tcPr>
-          <w:p>
-            <w:pPr>
-              <w:rPr>
-                <w:rFonts w:ascii="Times New Roman" w:hAnsi="Times New Roman" w:cs="Times New Roman"/>
-              </w:rPr>
-            </w:pPr>
-          </w:p>
-        </w:tc>
-        <w:tc>
-          <w:tcPr>
-            <w:tcW w:w="2338" w:type="dxa"/>
-          </w:tcPr>
-          <w:p>
-            <w:pPr>
-              <w:rPr>
-                <w:rFonts w:ascii="Times New Roman" w:hAnsi="Times New Roman" w:cs="Times New Roman"/>
-              </w:rPr>
-            </w:pPr>
+        <w:trPr>
+          <w:trHeight w:val="320"/>
+        </w:trPr>
+        <w:tc>
+          <w:tcPr>
+            <w:tcW w:w="4200" w:type="dxa"/>
+            <w:tcBorders>
+              <w:top w:val="nil"/>
+              <w:left w:val="nil"/>
+              <w:bottom w:val="nil"/>
+              <w:right w:val="nil"/>
+            </w:tcBorders>
+            <w:shd w:val="clear" w:color="auto" w:fill="auto"/>
+            <w:noWrap/>
+            <w:vAlign w:val="bottom"/>
+            <w:hideMark/>
+          </w:tcPr>
+          <w:p>
+            <w:pPr>
+              <w:jc w:val="right"/>
+              <w:rPr>
+                <w:rFonts w:ascii="Times New Roman" w:eastAsia="Times New Roman" w:hAnsi="Times New Roman" w:cs="Times New Roman"/>
+                <w:color w:val="000000"/>
+                <w:lang w:eastAsia="en-US"/>
+              </w:rPr>
+            </w:pPr>
+            <w:r>
+              <w:rPr>
+                <w:rFonts w:ascii="Times New Roman" w:eastAsia="Times New Roman" w:hAnsi="Times New Roman" w:cs="Times New Roman"/>
+                <w:color w:val="000000"/>
+                <w:lang w:eastAsia="en-US"/>
+              </w:rPr>
+              <w:t>predicted proportion dead scarred trees</w:t>
+            </w:r>
+          </w:p>
+        </w:tc>
+        <w:tc>
+          <w:tcPr>
+            <w:tcW w:w="1223" w:type="dxa"/>
+            <w:tcBorders>
+              <w:top w:val="nil"/>
+              <w:left w:val="nil"/>
+              <w:bottom w:val="nil"/>
+              <w:right w:val="nil"/>
+            </w:tcBorders>
+            <w:shd w:val="clear" w:color="auto" w:fill="auto"/>
+            <w:noWrap/>
+            <w:vAlign w:val="bottom"/>
+            <w:hideMark/>
+          </w:tcPr>
+          <w:p>
+            <w:pPr>
+              <w:jc w:val="right"/>
+              <w:rPr>
+                <w:rFonts w:ascii="Times New Roman" w:eastAsia="Times New Roman" w:hAnsi="Times New Roman" w:cs="Times New Roman"/>
+                <w:color w:val="000000"/>
+                <w:lang w:eastAsia="en-US"/>
+              </w:rPr>
+            </w:pPr>
+            <w:r>
+              <w:rPr>
+                <w:rFonts w:ascii="Times New Roman" w:eastAsia="Times New Roman" w:hAnsi="Times New Roman" w:cs="Times New Roman"/>
+                <w:color w:val="000000"/>
+                <w:lang w:eastAsia="en-US"/>
+              </w:rPr>
+              <w:t>0.267</w:t>
+            </w:r>
+          </w:p>
+        </w:tc>
+        <w:tc>
+          <w:tcPr>
+            <w:tcW w:w="1222" w:type="dxa"/>
+            <w:tcBorders>
+              <w:top w:val="nil"/>
+              <w:left w:val="nil"/>
+              <w:bottom w:val="nil"/>
+              <w:right w:val="nil"/>
+            </w:tcBorders>
+            <w:shd w:val="clear" w:color="auto" w:fill="auto"/>
+            <w:noWrap/>
+            <w:vAlign w:val="bottom"/>
+            <w:hideMark/>
+          </w:tcPr>
+          <w:p>
+            <w:pPr>
+              <w:jc w:val="right"/>
+              <w:rPr>
+                <w:rFonts w:ascii="Times New Roman" w:eastAsia="Times New Roman" w:hAnsi="Times New Roman" w:cs="Times New Roman"/>
+                <w:color w:val="000000"/>
+                <w:lang w:eastAsia="en-US"/>
+              </w:rPr>
+            </w:pPr>
+            <w:r>
+              <w:rPr>
+                <w:rFonts w:ascii="Times New Roman" w:eastAsia="Times New Roman" w:hAnsi="Times New Roman" w:cs="Times New Roman"/>
+                <w:color w:val="000000"/>
+                <w:lang w:eastAsia="en-US"/>
+              </w:rPr>
+              <w:t>0.355</w:t>
+            </w:r>
+          </w:p>
+        </w:tc>
+        <w:tc>
+          <w:tcPr>
+            <w:tcW w:w="1455" w:type="dxa"/>
+            <w:tcBorders>
+              <w:top w:val="nil"/>
+              <w:left w:val="nil"/>
+              <w:bottom w:val="nil"/>
+              <w:right w:val="nil"/>
+            </w:tcBorders>
+            <w:shd w:val="clear" w:color="auto" w:fill="auto"/>
+            <w:noWrap/>
+            <w:vAlign w:val="bottom"/>
+            <w:hideMark/>
+          </w:tcPr>
+          <w:p>
+            <w:pPr>
+              <w:jc w:val="right"/>
+              <w:rPr>
+                <w:rFonts w:ascii="Times New Roman" w:eastAsia="Times New Roman" w:hAnsi="Times New Roman" w:cs="Times New Roman"/>
+                <w:color w:val="000000"/>
+                <w:lang w:eastAsia="en-US"/>
+              </w:rPr>
+            </w:pPr>
+            <w:r>
+              <w:rPr>
+                <w:rFonts w:ascii="Times New Roman" w:eastAsia="Times New Roman" w:hAnsi="Times New Roman" w:cs="Times New Roman"/>
+                <w:color w:val="000000"/>
+                <w:lang w:eastAsia="en-US"/>
+              </w:rPr>
+              <w:t>0.622</w:t>
+            </w:r>
           </w:p>
         </w:tc>
       </w:tr>
       <w:tr>
-        <w:tc>
-          <w:tcPr>
-            <w:tcW w:w="2337" w:type="dxa"/>
-          </w:tcPr>
-          <w:p>
-            <w:pPr>
-              <w:rPr>
-                <w:rFonts w:ascii="Times New Roman" w:hAnsi="Times New Roman" w:cs="Times New Roman"/>
-              </w:rPr>
-            </w:pPr>
-            <w:r>
-              <w:rPr>
-                <w:rFonts w:ascii="Times New Roman" w:hAnsi="Times New Roman" w:cs="Times New Roman"/>
-              </w:rPr>
-              <w:t>Classification error</w:t>
-            </w:r>
-          </w:p>
-        </w:tc>
-        <w:tc>
-          <w:tcPr>
-            <w:tcW w:w="2337" w:type="dxa"/>
-          </w:tcPr>
-          <w:p>
-            <w:pPr>
-              <w:rPr>
-                <w:rFonts w:ascii="Times New Roman" w:hAnsi="Times New Roman" w:cs="Times New Roman"/>
-              </w:rPr>
-            </w:pPr>
-          </w:p>
-        </w:tc>
-        <w:tc>
-          <w:tcPr>
-            <w:tcW w:w="2338" w:type="dxa"/>
-          </w:tcPr>
-          <w:p>
-            <w:pPr>
-              <w:rPr>
-                <w:rFonts w:ascii="Times New Roman" w:hAnsi="Times New Roman" w:cs="Times New Roman"/>
-              </w:rPr>
-            </w:pPr>
-          </w:p>
-        </w:tc>
-        <w:tc>
-          <w:tcPr>
-            <w:tcW w:w="2338" w:type="dxa"/>
-          </w:tcPr>
-          <w:p>
-            <w:pPr>
-              <w:rPr>
-                <w:rFonts w:ascii="Times New Roman" w:hAnsi="Times New Roman" w:cs="Times New Roman"/>
-              </w:rPr>
-            </w:pPr>
+        <w:trPr>
+          <w:trHeight w:val="320"/>
+        </w:trPr>
+        <w:tc>
+          <w:tcPr>
+            <w:tcW w:w="4200" w:type="dxa"/>
+            <w:tcBorders>
+              <w:top w:val="nil"/>
+              <w:left w:val="nil"/>
+              <w:bottom w:val="nil"/>
+              <w:right w:val="nil"/>
+            </w:tcBorders>
+            <w:shd w:val="clear" w:color="auto" w:fill="auto"/>
+            <w:noWrap/>
+            <w:vAlign w:val="bottom"/>
+            <w:hideMark/>
+          </w:tcPr>
+          <w:p>
+            <w:pPr>
+              <w:jc w:val="right"/>
+              <w:rPr>
+                <w:rFonts w:ascii="Times New Roman" w:eastAsia="Times New Roman" w:hAnsi="Times New Roman" w:cs="Times New Roman"/>
+                <w:color w:val="000000"/>
+                <w:lang w:eastAsia="en-US"/>
+              </w:rPr>
+            </w:pPr>
+            <w:r>
+              <w:rPr>
+                <w:rFonts w:ascii="Times New Roman" w:eastAsia="Times New Roman" w:hAnsi="Times New Roman" w:cs="Times New Roman"/>
+                <w:color w:val="000000"/>
+                <w:lang w:eastAsia="en-US"/>
+              </w:rPr>
+              <w:t>predicted number dead scarred trees</w:t>
+            </w:r>
+          </w:p>
+        </w:tc>
+        <w:tc>
+          <w:tcPr>
+            <w:tcW w:w="1223" w:type="dxa"/>
+            <w:tcBorders>
+              <w:top w:val="nil"/>
+              <w:left w:val="nil"/>
+              <w:bottom w:val="nil"/>
+              <w:right w:val="nil"/>
+            </w:tcBorders>
+            <w:shd w:val="clear" w:color="auto" w:fill="auto"/>
+            <w:noWrap/>
+            <w:vAlign w:val="bottom"/>
+            <w:hideMark/>
+          </w:tcPr>
+          <w:p>
+            <w:pPr>
+              <w:jc w:val="right"/>
+              <w:rPr>
+                <w:rFonts w:ascii="Times New Roman" w:eastAsia="Times New Roman" w:hAnsi="Times New Roman" w:cs="Times New Roman"/>
+                <w:color w:val="000000"/>
+                <w:lang w:eastAsia="en-US"/>
+              </w:rPr>
+            </w:pPr>
+            <w:r>
+              <w:rPr>
+                <w:rFonts w:ascii="Times New Roman" w:eastAsia="Times New Roman" w:hAnsi="Times New Roman" w:cs="Times New Roman"/>
+                <w:color w:val="000000"/>
+                <w:lang w:eastAsia="en-US"/>
+              </w:rPr>
+              <w:t>128</w:t>
+            </w:r>
+          </w:p>
+        </w:tc>
+        <w:tc>
+          <w:tcPr>
+            <w:tcW w:w="1222" w:type="dxa"/>
+            <w:tcBorders>
+              <w:top w:val="nil"/>
+              <w:left w:val="nil"/>
+              <w:bottom w:val="nil"/>
+              <w:right w:val="nil"/>
+            </w:tcBorders>
+            <w:shd w:val="clear" w:color="auto" w:fill="auto"/>
+            <w:noWrap/>
+            <w:vAlign w:val="bottom"/>
+            <w:hideMark/>
+          </w:tcPr>
+          <w:p>
+            <w:pPr>
+              <w:jc w:val="right"/>
+              <w:rPr>
+                <w:rFonts w:ascii="Times New Roman" w:eastAsia="Times New Roman" w:hAnsi="Times New Roman" w:cs="Times New Roman"/>
+                <w:color w:val="000000"/>
+                <w:lang w:eastAsia="en-US"/>
+              </w:rPr>
+            </w:pPr>
+            <w:r>
+              <w:rPr>
+                <w:rFonts w:ascii="Times New Roman" w:eastAsia="Times New Roman" w:hAnsi="Times New Roman" w:cs="Times New Roman"/>
+                <w:color w:val="000000"/>
+                <w:lang w:eastAsia="en-US"/>
+              </w:rPr>
+              <w:t>170</w:t>
+            </w:r>
+          </w:p>
+        </w:tc>
+        <w:tc>
+          <w:tcPr>
+            <w:tcW w:w="1455" w:type="dxa"/>
+            <w:tcBorders>
+              <w:top w:val="nil"/>
+              <w:left w:val="nil"/>
+              <w:bottom w:val="nil"/>
+              <w:right w:val="nil"/>
+            </w:tcBorders>
+            <w:shd w:val="clear" w:color="auto" w:fill="auto"/>
+            <w:noWrap/>
+            <w:vAlign w:val="bottom"/>
+            <w:hideMark/>
+          </w:tcPr>
+          <w:p>
+            <w:pPr>
+              <w:jc w:val="right"/>
+              <w:rPr>
+                <w:rFonts w:ascii="Times New Roman" w:eastAsia="Times New Roman" w:hAnsi="Times New Roman" w:cs="Times New Roman"/>
+                <w:color w:val="000000"/>
+                <w:lang w:eastAsia="en-US"/>
+              </w:rPr>
+            </w:pPr>
+            <w:r>
+              <w:rPr>
+                <w:rFonts w:ascii="Times New Roman" w:eastAsia="Times New Roman" w:hAnsi="Times New Roman" w:cs="Times New Roman"/>
+                <w:color w:val="000000"/>
+                <w:lang w:eastAsia="en-US"/>
+              </w:rPr>
+              <w:t>298</w:t>
+            </w:r>
           </w:p>
         </w:tc>
       </w:tr>
       <w:tr>
-        <w:tc>
-          <w:tcPr>
-            <w:tcW w:w="2337" w:type="dxa"/>
-          </w:tcPr>
-          <w:p>
-            <w:pPr>
-              <w:rPr>
-                <w:rFonts w:ascii="Times New Roman" w:hAnsi="Times New Roman" w:cs="Times New Roman"/>
-              </w:rPr>
-            </w:pPr>
-            <w:r>
-              <w:rPr>
-                <w:rFonts w:ascii="Times New Roman" w:hAnsi="Times New Roman" w:cs="Times New Roman"/>
-              </w:rPr>
-              <w:t>Parameter 1</w:t>
-            </w:r>
-          </w:p>
-        </w:tc>
-        <w:tc>
-          <w:tcPr>
-            <w:tcW w:w="2337" w:type="dxa"/>
-          </w:tcPr>
-          <w:p>
-            <w:pPr>
-              <w:rPr>
-                <w:rFonts w:ascii="Times New Roman" w:hAnsi="Times New Roman" w:cs="Times New Roman"/>
-              </w:rPr>
-            </w:pPr>
-          </w:p>
-        </w:tc>
-        <w:tc>
-          <w:tcPr>
-            <w:tcW w:w="2338" w:type="dxa"/>
-          </w:tcPr>
-          <w:p>
-            <w:pPr>
-              <w:rPr>
-                <w:rFonts w:ascii="Times New Roman" w:hAnsi="Times New Roman" w:cs="Times New Roman"/>
-              </w:rPr>
-            </w:pPr>
-          </w:p>
-        </w:tc>
-        <w:tc>
-          <w:tcPr>
-            <w:tcW w:w="2338" w:type="dxa"/>
-          </w:tcPr>
-          <w:p>
-            <w:pPr>
-              <w:rPr>
-                <w:rFonts w:ascii="Times New Roman" w:hAnsi="Times New Roman" w:cs="Times New Roman"/>
-              </w:rPr>
-            </w:pPr>
+        <w:trPr>
+          <w:trHeight w:val="320"/>
+        </w:trPr>
+        <w:tc>
+          <w:tcPr>
+            <w:tcW w:w="4200" w:type="dxa"/>
+            <w:tcBorders>
+              <w:top w:val="nil"/>
+              <w:left w:val="nil"/>
+              <w:bottom w:val="nil"/>
+              <w:right w:val="nil"/>
+            </w:tcBorders>
+            <w:shd w:val="clear" w:color="auto" w:fill="auto"/>
+            <w:noWrap/>
+            <w:vAlign w:val="bottom"/>
+            <w:hideMark/>
+          </w:tcPr>
+          <w:p>
+            <w:pPr>
+              <w:jc w:val="right"/>
+              <w:rPr>
+                <w:rFonts w:ascii="Times New Roman" w:eastAsia="Times New Roman" w:hAnsi="Times New Roman" w:cs="Times New Roman"/>
+                <w:color w:val="000000"/>
+                <w:lang w:eastAsia="en-US"/>
+              </w:rPr>
+            </w:pPr>
+            <w:r>
+              <w:rPr>
+                <w:rFonts w:ascii="Times New Roman" w:eastAsia="Times New Roman" w:hAnsi="Times New Roman" w:cs="Times New Roman"/>
+                <w:color w:val="000000"/>
+                <w:lang w:eastAsia="en-US"/>
+              </w:rPr>
+              <w:t>false mortality events</w:t>
+            </w:r>
+          </w:p>
+        </w:tc>
+        <w:tc>
+          <w:tcPr>
+            <w:tcW w:w="1223" w:type="dxa"/>
+            <w:tcBorders>
+              <w:top w:val="nil"/>
+              <w:left w:val="nil"/>
+              <w:bottom w:val="nil"/>
+              <w:right w:val="nil"/>
+            </w:tcBorders>
+            <w:shd w:val="clear" w:color="auto" w:fill="auto"/>
+            <w:noWrap/>
+            <w:vAlign w:val="bottom"/>
+            <w:hideMark/>
+          </w:tcPr>
+          <w:p>
+            <w:pPr>
+              <w:jc w:val="right"/>
+              <w:rPr>
+                <w:rFonts w:ascii="Times New Roman" w:eastAsia="Times New Roman" w:hAnsi="Times New Roman" w:cs="Times New Roman"/>
+                <w:color w:val="000000"/>
+                <w:lang w:eastAsia="en-US"/>
+              </w:rPr>
+            </w:pPr>
+            <w:r>
+              <w:rPr>
+                <w:rFonts w:ascii="Times New Roman" w:eastAsia="Times New Roman" w:hAnsi="Times New Roman" w:cs="Times New Roman"/>
+                <w:color w:val="000000"/>
+                <w:lang w:eastAsia="en-US"/>
+              </w:rPr>
+              <w:t>10</w:t>
+            </w:r>
+          </w:p>
+        </w:tc>
+        <w:tc>
+          <w:tcPr>
+            <w:tcW w:w="1222" w:type="dxa"/>
+            <w:tcBorders>
+              <w:top w:val="nil"/>
+              <w:left w:val="nil"/>
+              <w:bottom w:val="nil"/>
+              <w:right w:val="nil"/>
+            </w:tcBorders>
+            <w:shd w:val="clear" w:color="auto" w:fill="auto"/>
+            <w:noWrap/>
+            <w:vAlign w:val="bottom"/>
+            <w:hideMark/>
+          </w:tcPr>
+          <w:p>
+            <w:pPr>
+              <w:jc w:val="right"/>
+              <w:rPr>
+                <w:rFonts w:ascii="Times New Roman" w:eastAsia="Times New Roman" w:hAnsi="Times New Roman" w:cs="Times New Roman"/>
+                <w:color w:val="000000"/>
+                <w:lang w:eastAsia="en-US"/>
+              </w:rPr>
+            </w:pPr>
+            <w:r>
+              <w:rPr>
+                <w:rFonts w:ascii="Times New Roman" w:eastAsia="Times New Roman" w:hAnsi="Times New Roman" w:cs="Times New Roman"/>
+                <w:color w:val="000000"/>
+                <w:lang w:eastAsia="en-US"/>
+              </w:rPr>
+              <w:t>14</w:t>
+            </w:r>
+          </w:p>
+        </w:tc>
+        <w:tc>
+          <w:tcPr>
+            <w:tcW w:w="1455" w:type="dxa"/>
+            <w:tcBorders>
+              <w:top w:val="nil"/>
+              <w:left w:val="nil"/>
+              <w:bottom w:val="nil"/>
+              <w:right w:val="nil"/>
+            </w:tcBorders>
+            <w:shd w:val="clear" w:color="auto" w:fill="auto"/>
+            <w:noWrap/>
+            <w:vAlign w:val="bottom"/>
+            <w:hideMark/>
+          </w:tcPr>
+          <w:p>
+            <w:pPr>
+              <w:jc w:val="right"/>
+              <w:rPr>
+                <w:rFonts w:ascii="Times New Roman" w:eastAsia="Times New Roman" w:hAnsi="Times New Roman" w:cs="Times New Roman"/>
+                <w:color w:val="000000"/>
+                <w:lang w:eastAsia="en-US"/>
+              </w:rPr>
+            </w:pPr>
+            <w:r>
+              <w:rPr>
+                <w:rFonts w:ascii="Times New Roman" w:eastAsia="Times New Roman" w:hAnsi="Times New Roman" w:cs="Times New Roman"/>
+                <w:color w:val="000000"/>
+                <w:lang w:eastAsia="en-US"/>
+              </w:rPr>
+              <w:t>65</w:t>
+            </w:r>
           </w:p>
         </w:tc>
       </w:tr>
       <w:tr>
-        <w:tc>
-          <w:tcPr>
-            <w:tcW w:w="2337" w:type="dxa"/>
-          </w:tcPr>
-          <w:p>
-            <w:pPr>
-              <w:rPr>
-                <w:rFonts w:ascii="Times New Roman" w:hAnsi="Times New Roman" w:cs="Times New Roman"/>
-              </w:rPr>
-            </w:pPr>
-            <w:r>
-              <w:rPr>
-                <w:rFonts w:ascii="Times New Roman" w:hAnsi="Times New Roman" w:cs="Times New Roman"/>
-              </w:rPr>
-              <w:t>Parameter 2</w:t>
-            </w:r>
-          </w:p>
-        </w:tc>
-        <w:tc>
-          <w:tcPr>
-            <w:tcW w:w="2337" w:type="dxa"/>
-          </w:tcPr>
-          <w:p>
-            <w:pPr>
-              <w:rPr>
-                <w:rFonts w:ascii="Times New Roman" w:hAnsi="Times New Roman" w:cs="Times New Roman"/>
-              </w:rPr>
-            </w:pPr>
-          </w:p>
-        </w:tc>
-        <w:tc>
-          <w:tcPr>
-            <w:tcW w:w="2338" w:type="dxa"/>
-          </w:tcPr>
-          <w:p>
-            <w:pPr>
-              <w:rPr>
-                <w:rFonts w:ascii="Times New Roman" w:hAnsi="Times New Roman" w:cs="Times New Roman"/>
-              </w:rPr>
-            </w:pPr>
-          </w:p>
-        </w:tc>
-        <w:tc>
-          <w:tcPr>
-            <w:tcW w:w="2338" w:type="dxa"/>
-          </w:tcPr>
-          <w:p>
-            <w:pPr>
-              <w:rPr>
-                <w:rFonts w:ascii="Times New Roman" w:hAnsi="Times New Roman" w:cs="Times New Roman"/>
-              </w:rPr>
-            </w:pPr>
+        <w:trPr>
+          <w:trHeight w:val="320"/>
+        </w:trPr>
+        <w:tc>
+          <w:tcPr>
+            <w:tcW w:w="4200" w:type="dxa"/>
+            <w:tcBorders>
+              <w:top w:val="nil"/>
+              <w:left w:val="nil"/>
+              <w:bottom w:val="nil"/>
+              <w:right w:val="nil"/>
+            </w:tcBorders>
+            <w:shd w:val="clear" w:color="auto" w:fill="auto"/>
+            <w:noWrap/>
+            <w:vAlign w:val="bottom"/>
+            <w:hideMark/>
+          </w:tcPr>
+          <w:p>
+            <w:pPr>
+              <w:jc w:val="right"/>
+              <w:rPr>
+                <w:rFonts w:ascii="Times New Roman" w:eastAsia="Times New Roman" w:hAnsi="Times New Roman" w:cs="Times New Roman"/>
+                <w:color w:val="000000"/>
+                <w:lang w:eastAsia="en-US"/>
+              </w:rPr>
+            </w:pPr>
+            <w:r>
+              <w:rPr>
+                <w:rFonts w:ascii="Times New Roman" w:eastAsia="Times New Roman" w:hAnsi="Times New Roman" w:cs="Times New Roman"/>
+                <w:color w:val="000000"/>
+                <w:lang w:eastAsia="en-US"/>
+              </w:rPr>
+              <w:t>false survival events</w:t>
+            </w:r>
+          </w:p>
+        </w:tc>
+        <w:tc>
+          <w:tcPr>
+            <w:tcW w:w="1223" w:type="dxa"/>
+            <w:tcBorders>
+              <w:top w:val="nil"/>
+              <w:left w:val="nil"/>
+              <w:bottom w:val="nil"/>
+              <w:right w:val="nil"/>
+            </w:tcBorders>
+            <w:shd w:val="clear" w:color="auto" w:fill="auto"/>
+            <w:noWrap/>
+            <w:vAlign w:val="bottom"/>
+            <w:hideMark/>
+          </w:tcPr>
+          <w:p>
+            <w:pPr>
+              <w:jc w:val="right"/>
+              <w:rPr>
+                <w:rFonts w:ascii="Times New Roman" w:eastAsia="Times New Roman" w:hAnsi="Times New Roman" w:cs="Times New Roman"/>
+                <w:color w:val="000000"/>
+                <w:lang w:eastAsia="en-US"/>
+              </w:rPr>
+            </w:pPr>
+            <w:r>
+              <w:rPr>
+                <w:rFonts w:ascii="Times New Roman" w:eastAsia="Times New Roman" w:hAnsi="Times New Roman" w:cs="Times New Roman"/>
+                <w:color w:val="000000"/>
+                <w:lang w:eastAsia="en-US"/>
+              </w:rPr>
+              <w:t>123</w:t>
+            </w:r>
+          </w:p>
+        </w:tc>
+        <w:tc>
+          <w:tcPr>
+            <w:tcW w:w="1222" w:type="dxa"/>
+            <w:tcBorders>
+              <w:top w:val="nil"/>
+              <w:left w:val="nil"/>
+              <w:bottom w:val="nil"/>
+              <w:right w:val="nil"/>
+            </w:tcBorders>
+            <w:shd w:val="clear" w:color="auto" w:fill="auto"/>
+            <w:noWrap/>
+            <w:vAlign w:val="bottom"/>
+            <w:hideMark/>
+          </w:tcPr>
+          <w:p>
+            <w:pPr>
+              <w:jc w:val="right"/>
+              <w:rPr>
+                <w:rFonts w:ascii="Times New Roman" w:eastAsia="Times New Roman" w:hAnsi="Times New Roman" w:cs="Times New Roman"/>
+                <w:color w:val="000000"/>
+                <w:lang w:eastAsia="en-US"/>
+              </w:rPr>
+            </w:pPr>
+            <w:r>
+              <w:rPr>
+                <w:rFonts w:ascii="Times New Roman" w:eastAsia="Times New Roman" w:hAnsi="Times New Roman" w:cs="Times New Roman"/>
+                <w:color w:val="000000"/>
+                <w:lang w:eastAsia="en-US"/>
+              </w:rPr>
+              <w:t>85</w:t>
+            </w:r>
+          </w:p>
+        </w:tc>
+        <w:tc>
+          <w:tcPr>
+            <w:tcW w:w="1455" w:type="dxa"/>
+            <w:tcBorders>
+              <w:top w:val="nil"/>
+              <w:left w:val="nil"/>
+              <w:bottom w:val="nil"/>
+              <w:right w:val="nil"/>
+            </w:tcBorders>
+            <w:shd w:val="clear" w:color="auto" w:fill="auto"/>
+            <w:noWrap/>
+            <w:vAlign w:val="bottom"/>
+            <w:hideMark/>
+          </w:tcPr>
+          <w:p>
+            <w:pPr>
+              <w:jc w:val="right"/>
+              <w:rPr>
+                <w:rFonts w:ascii="Times New Roman" w:eastAsia="Times New Roman" w:hAnsi="Times New Roman" w:cs="Times New Roman"/>
+                <w:color w:val="000000"/>
+                <w:lang w:eastAsia="en-US"/>
+              </w:rPr>
+            </w:pPr>
+            <w:r>
+              <w:rPr>
+                <w:rFonts w:ascii="Times New Roman" w:eastAsia="Times New Roman" w:hAnsi="Times New Roman" w:cs="Times New Roman"/>
+                <w:color w:val="000000"/>
+                <w:lang w:eastAsia="en-US"/>
+              </w:rPr>
+              <w:t>8</w:t>
+            </w:r>
           </w:p>
         </w:tc>
       </w:tr>
       <w:tr>
-        <w:tc>
-          <w:tcPr>
-            <w:tcW w:w="2337" w:type="dxa"/>
-          </w:tcPr>
-          <w:p>
-            <w:pPr>
-              <w:rPr>
-                <w:rFonts w:ascii="Times New Roman" w:hAnsi="Times New Roman" w:cs="Times New Roman"/>
-              </w:rPr>
-            </w:pPr>
-          </w:p>
-        </w:tc>
-        <w:tc>
-          <w:tcPr>
-            <w:tcW w:w="2337" w:type="dxa"/>
-          </w:tcPr>
-          <w:p>
-            <w:pPr>
-              <w:rPr>
-                <w:rFonts w:ascii="Times New Roman" w:hAnsi="Times New Roman" w:cs="Times New Roman"/>
-              </w:rPr>
-            </w:pPr>
-          </w:p>
-        </w:tc>
-        <w:tc>
-          <w:tcPr>
-            <w:tcW w:w="2338" w:type="dxa"/>
-          </w:tcPr>
-          <w:p>
-            <w:pPr>
-              <w:rPr>
-                <w:rFonts w:ascii="Times New Roman" w:hAnsi="Times New Roman" w:cs="Times New Roman"/>
-              </w:rPr>
-            </w:pPr>
-          </w:p>
-        </w:tc>
-        <w:tc>
-          <w:tcPr>
-            <w:tcW w:w="2338" w:type="dxa"/>
-          </w:tcPr>
-          <w:p>
-            <w:pPr>
-              <w:rPr>
-                <w:rFonts w:ascii="Times New Roman" w:hAnsi="Times New Roman" w:cs="Times New Roman"/>
-              </w:rPr>
-            </w:pPr>
+        <w:trPr>
+          <w:trHeight w:val="320"/>
+        </w:trPr>
+        <w:tc>
+          <w:tcPr>
+            <w:tcW w:w="4200" w:type="dxa"/>
+            <w:tcBorders>
+              <w:top w:val="nil"/>
+              <w:left w:val="nil"/>
+              <w:bottom w:val="nil"/>
+              <w:right w:val="nil"/>
+            </w:tcBorders>
+            <w:shd w:val="clear" w:color="auto" w:fill="auto"/>
+            <w:noWrap/>
+            <w:vAlign w:val="bottom"/>
+            <w:hideMark/>
+          </w:tcPr>
+          <w:p>
+            <w:pPr>
+              <w:jc w:val="right"/>
+              <w:rPr>
+                <w:rFonts w:ascii="Times New Roman" w:eastAsia="Times New Roman" w:hAnsi="Times New Roman" w:cs="Times New Roman"/>
+                <w:color w:val="000000"/>
+                <w:lang w:eastAsia="en-US"/>
+              </w:rPr>
+            </w:pPr>
+            <w:r>
+              <w:rPr>
+                <w:rFonts w:ascii="Times New Roman" w:eastAsia="Times New Roman" w:hAnsi="Times New Roman" w:cs="Times New Roman"/>
+                <w:color w:val="000000"/>
+                <w:lang w:eastAsia="en-US"/>
+              </w:rPr>
+              <w:t>classification error</w:t>
+            </w:r>
+          </w:p>
+        </w:tc>
+        <w:tc>
+          <w:tcPr>
+            <w:tcW w:w="1223" w:type="dxa"/>
+            <w:tcBorders>
+              <w:top w:val="nil"/>
+              <w:left w:val="nil"/>
+              <w:bottom w:val="nil"/>
+              <w:right w:val="nil"/>
+            </w:tcBorders>
+            <w:shd w:val="clear" w:color="auto" w:fill="auto"/>
+            <w:noWrap/>
+            <w:vAlign w:val="bottom"/>
+            <w:hideMark/>
+          </w:tcPr>
+          <w:p>
+            <w:pPr>
+              <w:jc w:val="right"/>
+              <w:rPr>
+                <w:rFonts w:ascii="Times New Roman" w:eastAsia="Times New Roman" w:hAnsi="Times New Roman" w:cs="Times New Roman"/>
+                <w:color w:val="000000"/>
+                <w:lang w:eastAsia="en-US"/>
+              </w:rPr>
+            </w:pPr>
+            <w:r>
+              <w:rPr>
+                <w:rFonts w:ascii="Times New Roman" w:eastAsia="Times New Roman" w:hAnsi="Times New Roman" w:cs="Times New Roman"/>
+                <w:color w:val="000000"/>
+                <w:lang w:eastAsia="en-US"/>
+              </w:rPr>
+              <w:t>0.278</w:t>
+            </w:r>
+          </w:p>
+        </w:tc>
+        <w:tc>
+          <w:tcPr>
+            <w:tcW w:w="1222" w:type="dxa"/>
+            <w:tcBorders>
+              <w:top w:val="nil"/>
+              <w:left w:val="nil"/>
+              <w:bottom w:val="nil"/>
+              <w:right w:val="nil"/>
+            </w:tcBorders>
+            <w:shd w:val="clear" w:color="auto" w:fill="auto"/>
+            <w:noWrap/>
+            <w:vAlign w:val="bottom"/>
+            <w:hideMark/>
+          </w:tcPr>
+          <w:p>
+            <w:pPr>
+              <w:jc w:val="right"/>
+              <w:rPr>
+                <w:rFonts w:ascii="Times New Roman" w:eastAsia="Times New Roman" w:hAnsi="Times New Roman" w:cs="Times New Roman"/>
+                <w:color w:val="000000"/>
+                <w:lang w:eastAsia="en-US"/>
+              </w:rPr>
+            </w:pPr>
+            <w:r>
+              <w:rPr>
+                <w:rFonts w:ascii="Times New Roman" w:eastAsia="Times New Roman" w:hAnsi="Times New Roman" w:cs="Times New Roman"/>
+                <w:color w:val="000000"/>
+                <w:lang w:eastAsia="en-US"/>
+              </w:rPr>
+              <w:t>0.207</w:t>
+            </w:r>
+          </w:p>
+        </w:tc>
+        <w:tc>
+          <w:tcPr>
+            <w:tcW w:w="1455" w:type="dxa"/>
+            <w:tcBorders>
+              <w:top w:val="nil"/>
+              <w:left w:val="nil"/>
+              <w:bottom w:val="nil"/>
+              <w:right w:val="nil"/>
+            </w:tcBorders>
+            <w:shd w:val="clear" w:color="auto" w:fill="auto"/>
+            <w:noWrap/>
+            <w:vAlign w:val="bottom"/>
+            <w:hideMark/>
+          </w:tcPr>
+          <w:p>
+            <w:pPr>
+              <w:jc w:val="right"/>
+              <w:rPr>
+                <w:rFonts w:ascii="Times New Roman" w:eastAsia="Times New Roman" w:hAnsi="Times New Roman" w:cs="Times New Roman"/>
+                <w:color w:val="000000"/>
+                <w:lang w:eastAsia="en-US"/>
+              </w:rPr>
+            </w:pPr>
+            <w:r>
+              <w:rPr>
+                <w:rFonts w:ascii="Times New Roman" w:eastAsia="Times New Roman" w:hAnsi="Times New Roman" w:cs="Times New Roman"/>
+                <w:color w:val="000000"/>
+                <w:lang w:eastAsia="en-US"/>
+              </w:rPr>
+              <w:t>0.152</w:t>
+            </w:r>
           </w:p>
         </w:tc>
       </w:tr>
       <w:tr>
-        <w:tc>
-          <w:tcPr>
-            <w:tcW w:w="2337" w:type="dxa"/>
-          </w:tcPr>
-          <w:p>
-            <w:pPr>
-              <w:rPr>
-                <w:rFonts w:ascii="Times New Roman" w:hAnsi="Times New Roman" w:cs="Times New Roman"/>
-              </w:rPr>
-            </w:pPr>
-          </w:p>
-        </w:tc>
-        <w:tc>
-          <w:tcPr>
-            <w:tcW w:w="2337" w:type="dxa"/>
-          </w:tcPr>
-          <w:p>
-            <w:pPr>
-              <w:rPr>
-                <w:rFonts w:ascii="Times New Roman" w:hAnsi="Times New Roman" w:cs="Times New Roman"/>
-              </w:rPr>
-            </w:pPr>
-          </w:p>
-        </w:tc>
-        <w:tc>
-          <w:tcPr>
-            <w:tcW w:w="2338" w:type="dxa"/>
-          </w:tcPr>
-          <w:p>
-            <w:pPr>
-              <w:rPr>
-                <w:rFonts w:ascii="Times New Roman" w:hAnsi="Times New Roman" w:cs="Times New Roman"/>
-              </w:rPr>
-            </w:pPr>
-          </w:p>
-        </w:tc>
-        <w:tc>
-          <w:tcPr>
-            <w:tcW w:w="2338" w:type="dxa"/>
-          </w:tcPr>
-          <w:p>
-            <w:pPr>
-              <w:rPr>
-                <w:rFonts w:ascii="Times New Roman" w:hAnsi="Times New Roman" w:cs="Times New Roman"/>
+        <w:trPr>
+          <w:trHeight w:val="320"/>
+        </w:trPr>
+        <w:tc>
+          <w:tcPr>
+            <w:tcW w:w="4200" w:type="dxa"/>
+            <w:tcBorders>
+              <w:top w:val="nil"/>
+              <w:left w:val="nil"/>
+              <w:bottom w:val="single" w:sz="4" w:space="0" w:color="auto"/>
+              <w:right w:val="nil"/>
+            </w:tcBorders>
+            <w:shd w:val="clear" w:color="auto" w:fill="auto"/>
+            <w:noWrap/>
+            <w:vAlign w:val="bottom"/>
+            <w:hideMark/>
+          </w:tcPr>
+          <w:p>
+            <w:pPr>
+              <w:rPr>
+                <w:rFonts w:ascii="Times New Roman" w:eastAsia="Times New Roman" w:hAnsi="Times New Roman" w:cs="Times New Roman"/>
+                <w:color w:val="000000"/>
+                <w:lang w:eastAsia="en-US"/>
+              </w:rPr>
+            </w:pPr>
+            <w:r>
+              <w:rPr>
+                <w:rFonts w:ascii="Times New Roman" w:eastAsia="Times New Roman" w:hAnsi="Times New Roman" w:cs="Times New Roman"/>
+                <w:color w:val="000000"/>
+                <w:lang w:eastAsia="en-US"/>
+              </w:rPr>
+              <w:t xml:space="preserve">Dataset </w:t>
+            </w:r>
+            <w:r>
+              <w:rPr>
+                <w:rFonts w:ascii="Times New Roman" w:eastAsia="Times New Roman" w:hAnsi="Times New Roman" w:cs="Times New Roman"/>
+                <w:color w:val="000000"/>
+                <w:lang w:eastAsia="en-US"/>
+              </w:rPr>
+              <w:t>with interior scars only</w:t>
+            </w:r>
+          </w:p>
+        </w:tc>
+        <w:tc>
+          <w:tcPr>
+            <w:tcW w:w="1223" w:type="dxa"/>
+            <w:tcBorders>
+              <w:top w:val="nil"/>
+              <w:left w:val="nil"/>
+              <w:bottom w:val="nil"/>
+              <w:right w:val="nil"/>
+            </w:tcBorders>
+            <w:shd w:val="clear" w:color="auto" w:fill="auto"/>
+            <w:noWrap/>
+            <w:vAlign w:val="bottom"/>
+            <w:hideMark/>
+          </w:tcPr>
+          <w:p>
+            <w:pPr>
+              <w:rPr>
+                <w:rFonts w:ascii="Times New Roman" w:eastAsia="Times New Roman" w:hAnsi="Times New Roman" w:cs="Times New Roman"/>
+                <w:color w:val="000000"/>
+                <w:lang w:eastAsia="en-US"/>
+              </w:rPr>
+            </w:pPr>
+          </w:p>
+        </w:tc>
+        <w:tc>
+          <w:tcPr>
+            <w:tcW w:w="1222" w:type="dxa"/>
+            <w:tcBorders>
+              <w:top w:val="nil"/>
+              <w:left w:val="nil"/>
+              <w:bottom w:val="nil"/>
+              <w:right w:val="nil"/>
+            </w:tcBorders>
+            <w:shd w:val="clear" w:color="auto" w:fill="auto"/>
+            <w:noWrap/>
+            <w:vAlign w:val="bottom"/>
+            <w:hideMark/>
+          </w:tcPr>
+          <w:p>
+            <w:pPr>
+              <w:jc w:val="right"/>
+              <w:rPr>
+                <w:rFonts w:ascii="Times New Roman" w:eastAsia="Times New Roman" w:hAnsi="Times New Roman" w:cs="Times New Roman"/>
+                <w:sz w:val="20"/>
+                <w:szCs w:val="20"/>
+                <w:lang w:eastAsia="en-US"/>
+              </w:rPr>
+            </w:pPr>
+          </w:p>
+        </w:tc>
+        <w:tc>
+          <w:tcPr>
+            <w:tcW w:w="1455" w:type="dxa"/>
+            <w:tcBorders>
+              <w:top w:val="nil"/>
+              <w:left w:val="nil"/>
+              <w:bottom w:val="nil"/>
+              <w:right w:val="nil"/>
+            </w:tcBorders>
+            <w:shd w:val="clear" w:color="auto" w:fill="auto"/>
+            <w:noWrap/>
+            <w:vAlign w:val="bottom"/>
+            <w:hideMark/>
+          </w:tcPr>
+          <w:p>
+            <w:pPr>
+              <w:jc w:val="right"/>
+              <w:rPr>
+                <w:rFonts w:ascii="Times New Roman" w:eastAsia="Times New Roman" w:hAnsi="Times New Roman" w:cs="Times New Roman"/>
+                <w:sz w:val="20"/>
+                <w:szCs w:val="20"/>
+                <w:lang w:eastAsia="en-US"/>
               </w:rPr>
             </w:pPr>
           </w:p>
         </w:tc>
       </w:tr>
       <w:tr>
-        <w:tc>
-          <w:tcPr>
-            <w:tcW w:w="2337" w:type="dxa"/>
-          </w:tcPr>
-          <w:p>
-            <w:pPr>
-              <w:rPr>
-                <w:rFonts w:ascii="Times New Roman" w:hAnsi="Times New Roman" w:cs="Times New Roman"/>
-              </w:rPr>
-            </w:pPr>
-          </w:p>
-        </w:tc>
-        <w:tc>
-          <w:tcPr>
-            <w:tcW w:w="2337" w:type="dxa"/>
-          </w:tcPr>
-          <w:p>
-            <w:pPr>
-              <w:rPr>
-                <w:rFonts w:ascii="Times New Roman" w:hAnsi="Times New Roman" w:cs="Times New Roman"/>
-              </w:rPr>
-            </w:pPr>
-          </w:p>
-        </w:tc>
-        <w:tc>
-          <w:tcPr>
-            <w:tcW w:w="2338" w:type="dxa"/>
-          </w:tcPr>
-          <w:p>
-            <w:pPr>
-              <w:rPr>
-                <w:rFonts w:ascii="Times New Roman" w:hAnsi="Times New Roman" w:cs="Times New Roman"/>
-              </w:rPr>
-            </w:pPr>
-          </w:p>
-        </w:tc>
-        <w:tc>
-          <w:tcPr>
-            <w:tcW w:w="2338" w:type="dxa"/>
-          </w:tcPr>
-          <w:p>
-            <w:pPr>
-              <w:rPr>
-                <w:rFonts w:ascii="Times New Roman" w:hAnsi="Times New Roman" w:cs="Times New Roman"/>
-              </w:rPr>
-            </w:pPr>
+        <w:trPr>
+          <w:trHeight w:val="320"/>
+        </w:trPr>
+        <w:tc>
+          <w:tcPr>
+            <w:tcW w:w="4200" w:type="dxa"/>
+            <w:tcBorders>
+              <w:top w:val="nil"/>
+              <w:left w:val="nil"/>
+              <w:bottom w:val="nil"/>
+              <w:right w:val="nil"/>
+            </w:tcBorders>
+            <w:shd w:val="clear" w:color="auto" w:fill="auto"/>
+            <w:noWrap/>
+            <w:vAlign w:val="bottom"/>
+            <w:hideMark/>
+          </w:tcPr>
+          <w:p>
+            <w:pPr>
+              <w:jc w:val="right"/>
+              <w:rPr>
+                <w:rFonts w:ascii="Times New Roman" w:eastAsia="Times New Roman" w:hAnsi="Times New Roman" w:cs="Times New Roman"/>
+                <w:color w:val="000000"/>
+                <w:lang w:eastAsia="en-US"/>
+              </w:rPr>
+            </w:pPr>
+            <w:r>
+              <w:rPr>
+                <w:rFonts w:ascii="Times New Roman" w:eastAsia="Times New Roman" w:hAnsi="Times New Roman" w:cs="Times New Roman"/>
+                <w:color w:val="000000"/>
+                <w:lang w:eastAsia="en-US"/>
+              </w:rPr>
+              <w:t>predicted proportion dead scarred trees</w:t>
+            </w:r>
+          </w:p>
+        </w:tc>
+        <w:tc>
+          <w:tcPr>
+            <w:tcW w:w="1223" w:type="dxa"/>
+            <w:tcBorders>
+              <w:top w:val="nil"/>
+              <w:left w:val="nil"/>
+              <w:bottom w:val="nil"/>
+              <w:right w:val="nil"/>
+            </w:tcBorders>
+            <w:shd w:val="clear" w:color="auto" w:fill="auto"/>
+            <w:noWrap/>
+            <w:vAlign w:val="bottom"/>
+            <w:hideMark/>
+          </w:tcPr>
+          <w:p>
+            <w:pPr>
+              <w:jc w:val="right"/>
+              <w:rPr>
+                <w:rFonts w:ascii="Times New Roman" w:eastAsia="Times New Roman" w:hAnsi="Times New Roman" w:cs="Times New Roman"/>
+                <w:color w:val="000000"/>
+                <w:lang w:eastAsia="en-US"/>
+              </w:rPr>
+            </w:pPr>
+            <w:r>
+              <w:rPr>
+                <w:rFonts w:ascii="Times New Roman" w:eastAsia="Times New Roman" w:hAnsi="Times New Roman" w:cs="Times New Roman"/>
+                <w:color w:val="000000"/>
+                <w:lang w:eastAsia="en-US"/>
+              </w:rPr>
+              <w:t>0.3</w:t>
+            </w:r>
+          </w:p>
+        </w:tc>
+        <w:tc>
+          <w:tcPr>
+            <w:tcW w:w="1222" w:type="dxa"/>
+            <w:tcBorders>
+              <w:top w:val="nil"/>
+              <w:left w:val="nil"/>
+              <w:bottom w:val="nil"/>
+              <w:right w:val="nil"/>
+            </w:tcBorders>
+            <w:shd w:val="clear" w:color="auto" w:fill="auto"/>
+            <w:noWrap/>
+            <w:vAlign w:val="bottom"/>
+            <w:hideMark/>
+          </w:tcPr>
+          <w:p>
+            <w:pPr>
+              <w:jc w:val="right"/>
+              <w:rPr>
+                <w:rFonts w:ascii="Times New Roman" w:eastAsia="Times New Roman" w:hAnsi="Times New Roman" w:cs="Times New Roman"/>
+                <w:color w:val="000000"/>
+                <w:lang w:eastAsia="en-US"/>
+              </w:rPr>
+            </w:pPr>
+            <w:r>
+              <w:rPr>
+                <w:rFonts w:ascii="Times New Roman" w:eastAsia="Times New Roman" w:hAnsi="Times New Roman" w:cs="Times New Roman"/>
+                <w:color w:val="000000"/>
+                <w:lang w:eastAsia="en-US"/>
+              </w:rPr>
+              <w:t>0.408</w:t>
+            </w:r>
+          </w:p>
+        </w:tc>
+        <w:tc>
+          <w:tcPr>
+            <w:tcW w:w="1455" w:type="dxa"/>
+            <w:tcBorders>
+              <w:top w:val="nil"/>
+              <w:left w:val="nil"/>
+              <w:bottom w:val="nil"/>
+              <w:right w:val="nil"/>
+            </w:tcBorders>
+            <w:shd w:val="clear" w:color="auto" w:fill="auto"/>
+            <w:noWrap/>
+            <w:vAlign w:val="bottom"/>
+            <w:hideMark/>
+          </w:tcPr>
+          <w:p>
+            <w:pPr>
+              <w:jc w:val="right"/>
+              <w:rPr>
+                <w:rFonts w:ascii="Times New Roman" w:eastAsia="Times New Roman" w:hAnsi="Times New Roman" w:cs="Times New Roman"/>
+                <w:color w:val="000000"/>
+                <w:lang w:eastAsia="en-US"/>
+              </w:rPr>
+            </w:pPr>
+            <w:r>
+              <w:rPr>
+                <w:rFonts w:ascii="Times New Roman" w:eastAsia="Times New Roman" w:hAnsi="Times New Roman" w:cs="Times New Roman"/>
+                <w:color w:val="000000"/>
+                <w:lang w:eastAsia="en-US"/>
+              </w:rPr>
+              <w:t>0.667</w:t>
+            </w:r>
           </w:p>
         </w:tc>
       </w:tr>
       <w:tr>
-        <w:tc>
-          <w:tcPr>
-            <w:tcW w:w="2337" w:type="dxa"/>
-          </w:tcPr>
-          <w:p>
-            <w:pPr>
-              <w:rPr>
-                <w:rFonts w:ascii="Times New Roman" w:hAnsi="Times New Roman" w:cs="Times New Roman"/>
-              </w:rPr>
-            </w:pPr>
-          </w:p>
-        </w:tc>
-        <w:tc>
-          <w:tcPr>
-            <w:tcW w:w="2337" w:type="dxa"/>
-          </w:tcPr>
-          <w:p>
-            <w:pPr>
-              <w:rPr>
-                <w:rFonts w:ascii="Times New Roman" w:hAnsi="Times New Roman" w:cs="Times New Roman"/>
-              </w:rPr>
-            </w:pPr>
-          </w:p>
-        </w:tc>
-        <w:tc>
-          <w:tcPr>
-            <w:tcW w:w="2338" w:type="dxa"/>
-          </w:tcPr>
-          <w:p>
-            <w:pPr>
-              <w:rPr>
-                <w:rFonts w:ascii="Times New Roman" w:hAnsi="Times New Roman" w:cs="Times New Roman"/>
-              </w:rPr>
-            </w:pPr>
-          </w:p>
-        </w:tc>
-        <w:tc>
-          <w:tcPr>
-            <w:tcW w:w="2338" w:type="dxa"/>
-          </w:tcPr>
-          <w:p>
-            <w:pPr>
-              <w:rPr>
-                <w:rFonts w:ascii="Times New Roman" w:hAnsi="Times New Roman" w:cs="Times New Roman"/>
-              </w:rPr>
-            </w:pPr>
+        <w:trPr>
+          <w:trHeight w:val="320"/>
+        </w:trPr>
+        <w:tc>
+          <w:tcPr>
+            <w:tcW w:w="4200" w:type="dxa"/>
+            <w:tcBorders>
+              <w:top w:val="nil"/>
+              <w:left w:val="nil"/>
+              <w:bottom w:val="nil"/>
+              <w:right w:val="nil"/>
+            </w:tcBorders>
+            <w:shd w:val="clear" w:color="auto" w:fill="auto"/>
+            <w:noWrap/>
+            <w:vAlign w:val="bottom"/>
+            <w:hideMark/>
+          </w:tcPr>
+          <w:p>
+            <w:pPr>
+              <w:jc w:val="right"/>
+              <w:rPr>
+                <w:rFonts w:ascii="Times New Roman" w:eastAsia="Times New Roman" w:hAnsi="Times New Roman" w:cs="Times New Roman"/>
+                <w:color w:val="000000"/>
+                <w:lang w:eastAsia="en-US"/>
+              </w:rPr>
+            </w:pPr>
+            <w:r>
+              <w:rPr>
+                <w:rFonts w:ascii="Times New Roman" w:eastAsia="Times New Roman" w:hAnsi="Times New Roman" w:cs="Times New Roman"/>
+                <w:color w:val="000000"/>
+                <w:lang w:eastAsia="en-US"/>
+              </w:rPr>
+              <w:t>predicted number dead scarred trees</w:t>
+            </w:r>
+          </w:p>
+        </w:tc>
+        <w:tc>
+          <w:tcPr>
+            <w:tcW w:w="1223" w:type="dxa"/>
+            <w:tcBorders>
+              <w:top w:val="nil"/>
+              <w:left w:val="nil"/>
+              <w:bottom w:val="nil"/>
+              <w:right w:val="nil"/>
+            </w:tcBorders>
+            <w:shd w:val="clear" w:color="auto" w:fill="auto"/>
+            <w:noWrap/>
+            <w:vAlign w:val="bottom"/>
+            <w:hideMark/>
+          </w:tcPr>
+          <w:p>
+            <w:pPr>
+              <w:jc w:val="right"/>
+              <w:rPr>
+                <w:rFonts w:ascii="Times New Roman" w:eastAsia="Times New Roman" w:hAnsi="Times New Roman" w:cs="Times New Roman"/>
+                <w:color w:val="000000"/>
+                <w:lang w:eastAsia="en-US"/>
+              </w:rPr>
+            </w:pPr>
+            <w:r>
+              <w:rPr>
+                <w:rFonts w:ascii="Times New Roman" w:eastAsia="Times New Roman" w:hAnsi="Times New Roman" w:cs="Times New Roman"/>
+                <w:color w:val="000000"/>
+                <w:lang w:eastAsia="en-US"/>
+              </w:rPr>
+              <w:t>117</w:t>
+            </w:r>
+          </w:p>
+        </w:tc>
+        <w:tc>
+          <w:tcPr>
+            <w:tcW w:w="1222" w:type="dxa"/>
+            <w:tcBorders>
+              <w:top w:val="nil"/>
+              <w:left w:val="nil"/>
+              <w:bottom w:val="nil"/>
+              <w:right w:val="nil"/>
+            </w:tcBorders>
+            <w:shd w:val="clear" w:color="auto" w:fill="auto"/>
+            <w:noWrap/>
+            <w:vAlign w:val="bottom"/>
+            <w:hideMark/>
+          </w:tcPr>
+          <w:p>
+            <w:pPr>
+              <w:jc w:val="right"/>
+              <w:rPr>
+                <w:rFonts w:ascii="Times New Roman" w:eastAsia="Times New Roman" w:hAnsi="Times New Roman" w:cs="Times New Roman"/>
+                <w:color w:val="000000"/>
+                <w:lang w:eastAsia="en-US"/>
+              </w:rPr>
+            </w:pPr>
+            <w:r>
+              <w:rPr>
+                <w:rFonts w:ascii="Times New Roman" w:eastAsia="Times New Roman" w:hAnsi="Times New Roman" w:cs="Times New Roman"/>
+                <w:color w:val="000000"/>
+                <w:lang w:eastAsia="en-US"/>
+              </w:rPr>
+              <w:t>159</w:t>
+            </w:r>
+          </w:p>
+        </w:tc>
+        <w:tc>
+          <w:tcPr>
+            <w:tcW w:w="1455" w:type="dxa"/>
+            <w:tcBorders>
+              <w:top w:val="nil"/>
+              <w:left w:val="nil"/>
+              <w:bottom w:val="nil"/>
+              <w:right w:val="nil"/>
+            </w:tcBorders>
+            <w:shd w:val="clear" w:color="auto" w:fill="auto"/>
+            <w:noWrap/>
+            <w:vAlign w:val="bottom"/>
+            <w:hideMark/>
+          </w:tcPr>
+          <w:p>
+            <w:pPr>
+              <w:jc w:val="right"/>
+              <w:rPr>
+                <w:rFonts w:ascii="Times New Roman" w:eastAsia="Times New Roman" w:hAnsi="Times New Roman" w:cs="Times New Roman"/>
+                <w:color w:val="000000"/>
+                <w:lang w:eastAsia="en-US"/>
+              </w:rPr>
+            </w:pPr>
+            <w:r>
+              <w:rPr>
+                <w:rFonts w:ascii="Times New Roman" w:eastAsia="Times New Roman" w:hAnsi="Times New Roman" w:cs="Times New Roman"/>
+                <w:color w:val="000000"/>
+                <w:lang w:eastAsia="en-US"/>
+              </w:rPr>
+              <w:t>260</w:t>
+            </w:r>
+          </w:p>
+        </w:tc>
+      </w:tr>
+      <w:tr>
+        <w:trPr>
+          <w:trHeight w:val="320"/>
+        </w:trPr>
+        <w:tc>
+          <w:tcPr>
+            <w:tcW w:w="4200" w:type="dxa"/>
+            <w:tcBorders>
+              <w:top w:val="nil"/>
+              <w:left w:val="nil"/>
+              <w:bottom w:val="nil"/>
+              <w:right w:val="nil"/>
+            </w:tcBorders>
+            <w:shd w:val="clear" w:color="auto" w:fill="auto"/>
+            <w:noWrap/>
+            <w:vAlign w:val="bottom"/>
+            <w:hideMark/>
+          </w:tcPr>
+          <w:p>
+            <w:pPr>
+              <w:jc w:val="right"/>
+              <w:rPr>
+                <w:rFonts w:ascii="Times New Roman" w:eastAsia="Times New Roman" w:hAnsi="Times New Roman" w:cs="Times New Roman"/>
+                <w:color w:val="000000"/>
+                <w:lang w:eastAsia="en-US"/>
+              </w:rPr>
+            </w:pPr>
+            <w:r>
+              <w:rPr>
+                <w:rFonts w:ascii="Times New Roman" w:eastAsia="Times New Roman" w:hAnsi="Times New Roman" w:cs="Times New Roman"/>
+                <w:color w:val="000000"/>
+                <w:lang w:eastAsia="en-US"/>
+              </w:rPr>
+              <w:t>false mortality events</w:t>
+            </w:r>
+          </w:p>
+        </w:tc>
+        <w:tc>
+          <w:tcPr>
+            <w:tcW w:w="1223" w:type="dxa"/>
+            <w:tcBorders>
+              <w:top w:val="nil"/>
+              <w:left w:val="nil"/>
+              <w:bottom w:val="nil"/>
+              <w:right w:val="nil"/>
+            </w:tcBorders>
+            <w:shd w:val="clear" w:color="auto" w:fill="auto"/>
+            <w:noWrap/>
+            <w:vAlign w:val="bottom"/>
+            <w:hideMark/>
+          </w:tcPr>
+          <w:p>
+            <w:pPr>
+              <w:jc w:val="right"/>
+              <w:rPr>
+                <w:rFonts w:ascii="Times New Roman" w:eastAsia="Times New Roman" w:hAnsi="Times New Roman" w:cs="Times New Roman"/>
+                <w:color w:val="000000"/>
+                <w:lang w:eastAsia="en-US"/>
+              </w:rPr>
+            </w:pPr>
+            <w:r>
+              <w:rPr>
+                <w:rFonts w:ascii="Times New Roman" w:eastAsia="Times New Roman" w:hAnsi="Times New Roman" w:cs="Times New Roman"/>
+                <w:color w:val="000000"/>
+                <w:lang w:eastAsia="en-US"/>
+              </w:rPr>
+              <w:t>8</w:t>
+            </w:r>
+          </w:p>
+        </w:tc>
+        <w:tc>
+          <w:tcPr>
+            <w:tcW w:w="1222" w:type="dxa"/>
+            <w:tcBorders>
+              <w:top w:val="nil"/>
+              <w:left w:val="nil"/>
+              <w:bottom w:val="nil"/>
+              <w:right w:val="nil"/>
+            </w:tcBorders>
+            <w:shd w:val="clear" w:color="auto" w:fill="auto"/>
+            <w:noWrap/>
+            <w:vAlign w:val="bottom"/>
+            <w:hideMark/>
+          </w:tcPr>
+          <w:p>
+            <w:pPr>
+              <w:jc w:val="right"/>
+              <w:rPr>
+                <w:rFonts w:ascii="Times New Roman" w:eastAsia="Times New Roman" w:hAnsi="Times New Roman" w:cs="Times New Roman"/>
+                <w:color w:val="000000"/>
+                <w:lang w:eastAsia="en-US"/>
+              </w:rPr>
+            </w:pPr>
+            <w:r>
+              <w:rPr>
+                <w:rFonts w:ascii="Times New Roman" w:eastAsia="Times New Roman" w:hAnsi="Times New Roman" w:cs="Times New Roman"/>
+                <w:color w:val="000000"/>
+                <w:lang w:eastAsia="en-US"/>
+              </w:rPr>
+              <w:t>12</w:t>
+            </w:r>
+          </w:p>
+        </w:tc>
+        <w:tc>
+          <w:tcPr>
+            <w:tcW w:w="1455" w:type="dxa"/>
+            <w:tcBorders>
+              <w:top w:val="nil"/>
+              <w:left w:val="nil"/>
+              <w:bottom w:val="nil"/>
+              <w:right w:val="nil"/>
+            </w:tcBorders>
+            <w:shd w:val="clear" w:color="auto" w:fill="auto"/>
+            <w:noWrap/>
+            <w:vAlign w:val="bottom"/>
+            <w:hideMark/>
+          </w:tcPr>
+          <w:p>
+            <w:pPr>
+              <w:jc w:val="right"/>
+              <w:rPr>
+                <w:rFonts w:ascii="Times New Roman" w:eastAsia="Times New Roman" w:hAnsi="Times New Roman" w:cs="Times New Roman"/>
+                <w:color w:val="000000"/>
+                <w:lang w:eastAsia="en-US"/>
+              </w:rPr>
+            </w:pPr>
+            <w:r>
+              <w:rPr>
+                <w:rFonts w:ascii="Times New Roman" w:eastAsia="Times New Roman" w:hAnsi="Times New Roman" w:cs="Times New Roman"/>
+                <w:color w:val="000000"/>
+                <w:lang w:eastAsia="en-US"/>
+              </w:rPr>
+              <w:t>48</w:t>
+            </w:r>
+          </w:p>
+        </w:tc>
+      </w:tr>
+      <w:tr>
+        <w:trPr>
+          <w:trHeight w:val="320"/>
+        </w:trPr>
+        <w:tc>
+          <w:tcPr>
+            <w:tcW w:w="4200" w:type="dxa"/>
+            <w:tcBorders>
+              <w:top w:val="nil"/>
+              <w:left w:val="nil"/>
+              <w:bottom w:val="nil"/>
+              <w:right w:val="nil"/>
+            </w:tcBorders>
+            <w:shd w:val="clear" w:color="auto" w:fill="auto"/>
+            <w:noWrap/>
+            <w:vAlign w:val="bottom"/>
+            <w:hideMark/>
+          </w:tcPr>
+          <w:p>
+            <w:pPr>
+              <w:jc w:val="right"/>
+              <w:rPr>
+                <w:rFonts w:ascii="Times New Roman" w:eastAsia="Times New Roman" w:hAnsi="Times New Roman" w:cs="Times New Roman"/>
+                <w:color w:val="000000"/>
+                <w:lang w:eastAsia="en-US"/>
+              </w:rPr>
+            </w:pPr>
+            <w:r>
+              <w:rPr>
+                <w:rFonts w:ascii="Times New Roman" w:eastAsia="Times New Roman" w:hAnsi="Times New Roman" w:cs="Times New Roman"/>
+                <w:color w:val="000000"/>
+                <w:lang w:eastAsia="en-US"/>
+              </w:rPr>
+              <w:t>false survival events</w:t>
+            </w:r>
+          </w:p>
+        </w:tc>
+        <w:tc>
+          <w:tcPr>
+            <w:tcW w:w="1223" w:type="dxa"/>
+            <w:tcBorders>
+              <w:top w:val="nil"/>
+              <w:left w:val="nil"/>
+              <w:bottom w:val="nil"/>
+              <w:right w:val="nil"/>
+            </w:tcBorders>
+            <w:shd w:val="clear" w:color="auto" w:fill="auto"/>
+            <w:noWrap/>
+            <w:vAlign w:val="bottom"/>
+            <w:hideMark/>
+          </w:tcPr>
+          <w:p>
+            <w:pPr>
+              <w:jc w:val="right"/>
+              <w:rPr>
+                <w:rFonts w:ascii="Times New Roman" w:eastAsia="Times New Roman" w:hAnsi="Times New Roman" w:cs="Times New Roman"/>
+                <w:color w:val="000000"/>
+                <w:lang w:eastAsia="en-US"/>
+              </w:rPr>
+            </w:pPr>
+            <w:r>
+              <w:rPr>
+                <w:rFonts w:ascii="Times New Roman" w:eastAsia="Times New Roman" w:hAnsi="Times New Roman" w:cs="Times New Roman"/>
+                <w:color w:val="000000"/>
+                <w:lang w:eastAsia="en-US"/>
+              </w:rPr>
+              <w:t>109</w:t>
+            </w:r>
+          </w:p>
+        </w:tc>
+        <w:tc>
+          <w:tcPr>
+            <w:tcW w:w="1222" w:type="dxa"/>
+            <w:tcBorders>
+              <w:top w:val="nil"/>
+              <w:left w:val="nil"/>
+              <w:bottom w:val="nil"/>
+              <w:right w:val="nil"/>
+            </w:tcBorders>
+            <w:shd w:val="clear" w:color="auto" w:fill="auto"/>
+            <w:noWrap/>
+            <w:vAlign w:val="bottom"/>
+            <w:hideMark/>
+          </w:tcPr>
+          <w:p>
+            <w:pPr>
+              <w:jc w:val="right"/>
+              <w:rPr>
+                <w:rFonts w:ascii="Times New Roman" w:eastAsia="Times New Roman" w:hAnsi="Times New Roman" w:cs="Times New Roman"/>
+                <w:color w:val="000000"/>
+                <w:lang w:eastAsia="en-US"/>
+              </w:rPr>
+            </w:pPr>
+            <w:r>
+              <w:rPr>
+                <w:rFonts w:ascii="Times New Roman" w:eastAsia="Times New Roman" w:hAnsi="Times New Roman" w:cs="Times New Roman"/>
+                <w:color w:val="000000"/>
+                <w:lang w:eastAsia="en-US"/>
+              </w:rPr>
+              <w:t>71</w:t>
+            </w:r>
+          </w:p>
+        </w:tc>
+        <w:tc>
+          <w:tcPr>
+            <w:tcW w:w="1455" w:type="dxa"/>
+            <w:tcBorders>
+              <w:top w:val="nil"/>
+              <w:left w:val="nil"/>
+              <w:bottom w:val="nil"/>
+              <w:right w:val="nil"/>
+            </w:tcBorders>
+            <w:shd w:val="clear" w:color="auto" w:fill="auto"/>
+            <w:noWrap/>
+            <w:vAlign w:val="bottom"/>
+            <w:hideMark/>
+          </w:tcPr>
+          <w:p>
+            <w:pPr>
+              <w:jc w:val="right"/>
+              <w:rPr>
+                <w:rFonts w:ascii="Times New Roman" w:eastAsia="Times New Roman" w:hAnsi="Times New Roman" w:cs="Times New Roman"/>
+                <w:color w:val="000000"/>
+                <w:lang w:eastAsia="en-US"/>
+              </w:rPr>
+            </w:pPr>
+            <w:r>
+              <w:rPr>
+                <w:rFonts w:ascii="Times New Roman" w:eastAsia="Times New Roman" w:hAnsi="Times New Roman" w:cs="Times New Roman"/>
+                <w:color w:val="000000"/>
+                <w:lang w:eastAsia="en-US"/>
+              </w:rPr>
+              <w:t>6</w:t>
+            </w:r>
+          </w:p>
+        </w:tc>
+      </w:tr>
+      <w:tr>
+        <w:trPr>
+          <w:trHeight w:val="320"/>
+        </w:trPr>
+        <w:tc>
+          <w:tcPr>
+            <w:tcW w:w="4200" w:type="dxa"/>
+            <w:tcBorders>
+              <w:top w:val="nil"/>
+              <w:left w:val="nil"/>
+              <w:bottom w:val="nil"/>
+              <w:right w:val="nil"/>
+            </w:tcBorders>
+            <w:shd w:val="clear" w:color="auto" w:fill="auto"/>
+            <w:noWrap/>
+            <w:vAlign w:val="bottom"/>
+            <w:hideMark/>
+          </w:tcPr>
+          <w:p>
+            <w:pPr>
+              <w:jc w:val="right"/>
+              <w:rPr>
+                <w:rFonts w:ascii="Times New Roman" w:eastAsia="Times New Roman" w:hAnsi="Times New Roman" w:cs="Times New Roman"/>
+                <w:color w:val="000000"/>
+                <w:lang w:eastAsia="en-US"/>
+              </w:rPr>
+            </w:pPr>
+            <w:r>
+              <w:rPr>
+                <w:rFonts w:ascii="Times New Roman" w:eastAsia="Times New Roman" w:hAnsi="Times New Roman" w:cs="Times New Roman"/>
+                <w:color w:val="000000"/>
+                <w:lang w:eastAsia="en-US"/>
+              </w:rPr>
+              <w:t>classification error</w:t>
+            </w:r>
+          </w:p>
+        </w:tc>
+        <w:tc>
+          <w:tcPr>
+            <w:tcW w:w="1223" w:type="dxa"/>
+            <w:tcBorders>
+              <w:top w:val="nil"/>
+              <w:left w:val="nil"/>
+              <w:bottom w:val="nil"/>
+              <w:right w:val="nil"/>
+            </w:tcBorders>
+            <w:shd w:val="clear" w:color="auto" w:fill="auto"/>
+            <w:noWrap/>
+            <w:vAlign w:val="bottom"/>
+            <w:hideMark/>
+          </w:tcPr>
+          <w:p>
+            <w:pPr>
+              <w:jc w:val="right"/>
+              <w:rPr>
+                <w:rFonts w:ascii="Times New Roman" w:eastAsia="Times New Roman" w:hAnsi="Times New Roman" w:cs="Times New Roman"/>
+                <w:color w:val="000000"/>
+                <w:lang w:eastAsia="en-US"/>
+              </w:rPr>
+            </w:pPr>
+            <w:r>
+              <w:rPr>
+                <w:rFonts w:ascii="Times New Roman" w:eastAsia="Times New Roman" w:hAnsi="Times New Roman" w:cs="Times New Roman"/>
+                <w:color w:val="000000"/>
+                <w:lang w:eastAsia="en-US"/>
+              </w:rPr>
+              <w:t>0.3</w:t>
+            </w:r>
+          </w:p>
+        </w:tc>
+        <w:tc>
+          <w:tcPr>
+            <w:tcW w:w="1222" w:type="dxa"/>
+            <w:tcBorders>
+              <w:top w:val="nil"/>
+              <w:left w:val="nil"/>
+              <w:bottom w:val="nil"/>
+              <w:right w:val="nil"/>
+            </w:tcBorders>
+            <w:shd w:val="clear" w:color="auto" w:fill="auto"/>
+            <w:noWrap/>
+            <w:vAlign w:val="bottom"/>
+            <w:hideMark/>
+          </w:tcPr>
+          <w:p>
+            <w:pPr>
+              <w:jc w:val="right"/>
+              <w:rPr>
+                <w:rFonts w:ascii="Times New Roman" w:eastAsia="Times New Roman" w:hAnsi="Times New Roman" w:cs="Times New Roman"/>
+                <w:color w:val="000000"/>
+                <w:lang w:eastAsia="en-US"/>
+              </w:rPr>
+            </w:pPr>
+            <w:r>
+              <w:rPr>
+                <w:rFonts w:ascii="Times New Roman" w:eastAsia="Times New Roman" w:hAnsi="Times New Roman" w:cs="Times New Roman"/>
+                <w:color w:val="000000"/>
+                <w:lang w:eastAsia="en-US"/>
+              </w:rPr>
+              <w:t>0.213</w:t>
+            </w:r>
+          </w:p>
+        </w:tc>
+        <w:tc>
+          <w:tcPr>
+            <w:tcW w:w="1455" w:type="dxa"/>
+            <w:tcBorders>
+              <w:top w:val="nil"/>
+              <w:left w:val="nil"/>
+              <w:bottom w:val="nil"/>
+              <w:right w:val="nil"/>
+            </w:tcBorders>
+            <w:shd w:val="clear" w:color="auto" w:fill="auto"/>
+            <w:noWrap/>
+            <w:vAlign w:val="bottom"/>
+            <w:hideMark/>
+          </w:tcPr>
+          <w:p>
+            <w:pPr>
+              <w:jc w:val="right"/>
+              <w:rPr>
+                <w:rFonts w:ascii="Times New Roman" w:eastAsia="Times New Roman" w:hAnsi="Times New Roman" w:cs="Times New Roman"/>
+                <w:color w:val="000000"/>
+                <w:lang w:eastAsia="en-US"/>
+              </w:rPr>
+            </w:pPr>
+            <w:r>
+              <w:rPr>
+                <w:rFonts w:ascii="Times New Roman" w:eastAsia="Times New Roman" w:hAnsi="Times New Roman" w:cs="Times New Roman"/>
+                <w:color w:val="000000"/>
+                <w:lang w:eastAsia="en-US"/>
+              </w:rPr>
+              <w:t>0.138</w:t>
+            </w:r>
           </w:p>
         </w:tc>
       </w:tr>
@@ -3810,19 +5267,16 @@
     </w:p>
     <w:p>
       <w:pPr>
-        <w:spacing w:line="480" w:lineRule="auto"/>
         <w:rPr>
           <w:rFonts w:ascii="Times New Roman" w:hAnsi="Times New Roman" w:cs="Times New Roman"/>
         </w:rPr>
       </w:pPr>
-      <w:proofErr w:type="spellStart"/>
-      <w:r>
-        <w:rPr>
-          <w:rFonts w:ascii="Times New Roman" w:hAnsi="Times New Roman" w:cs="Times New Roman"/>
-        </w:rPr>
-        <w:t>sdf</w:t>
-      </w:r>
-      <w:proofErr w:type="spellEnd"/>
+      <w:r>
+        <w:rPr>
+          <w:rFonts w:ascii="Times New Roman" w:hAnsi="Times New Roman" w:cs="Times New Roman"/>
+        </w:rPr>
+        <w:br w:type="page"/>
+      </w:r>
     </w:p>
     <w:p>
       <w:pPr>
@@ -3831,14 +5285,284 @@
           <w:rFonts w:ascii="Times New Roman" w:hAnsi="Times New Roman" w:cs="Times New Roman"/>
         </w:rPr>
       </w:pPr>
+      <w:r>
+        <w:rPr>
+          <w:rFonts w:ascii="Times New Roman" w:hAnsi="Times New Roman" w:cs="Times New Roman"/>
+        </w:rPr>
+        <w:lastRenderedPageBreak/>
+        <w:t xml:space="preserve">Figure 3: Replace the histogram with a smoothed </w:t>
+      </w:r>
+      <w:proofErr w:type="gramStart"/>
+      <w:r>
+        <w:rPr>
+          <w:rFonts w:ascii="Times New Roman" w:hAnsi="Times New Roman" w:cs="Times New Roman"/>
+        </w:rPr>
+        <w:t>curve, and</w:t>
+      </w:r>
+      <w:proofErr w:type="gramEnd"/>
+      <w:r>
+        <w:rPr>
+          <w:rFonts w:ascii="Times New Roman" w:hAnsi="Times New Roman" w:cs="Times New Roman"/>
+        </w:rPr>
+        <w:t xml:space="preserve"> generate a smoothed curve for each of the three models. Shade the area that is to the left of the value associated with the bottom 0.5% of the simulated </w:t>
+      </w:r>
+      <w:proofErr w:type="gramStart"/>
+      <w:r>
+        <w:rPr>
+          <w:rFonts w:ascii="Times New Roman" w:hAnsi="Times New Roman" w:cs="Times New Roman"/>
+        </w:rPr>
+        <w:t>distribution, and</w:t>
+      </w:r>
+      <w:proofErr w:type="gramEnd"/>
+      <w:r>
+        <w:rPr>
+          <w:rFonts w:ascii="Times New Roman" w:hAnsi="Times New Roman" w:cs="Times New Roman"/>
+        </w:rPr>
+        <w:t xml:space="preserve"> say that is the “predicted number of dead scars under the refugia hypothesis”.</w:t>
+      </w:r>
     </w:p>
     <w:p>
       <w:pPr>
+        <w:spacing w:line="480" w:lineRule="auto"/>
+        <w:rPr>
+          <w:rFonts w:ascii="Times New Roman" w:hAnsi="Times New Roman" w:cs="Times New Roman"/>
+        </w:rPr>
+      </w:pPr>
+      <w:r>
+        <w:rPr>
+          <w:rFonts w:ascii="Times New Roman" w:hAnsi="Times New Roman" w:cs="Times New Roman"/>
+        </w:rPr>
+        <w:drawing>
+          <wp:inline distT="0" distB="0" distL="0" distR="0" wp14:anchorId="1BD0BDA6" wp14:editId="32084C71">
+            <wp:extent cx="3687501" cy="5901575"/>
+            <wp:effectExtent l="0" t="0" r="0" b="4445"/>
+            <wp:docPr id="10" name="Picture 9">
+              <a:extLst xmlns:a="http://schemas.openxmlformats.org/drawingml/2006/main">
+                <a:ext uri="{FF2B5EF4-FFF2-40B4-BE49-F238E27FC236}">
+                  <a16:creationId xmlns:a16="http://schemas.microsoft.com/office/drawing/2014/main" id="{08C71C11-DCA0-CF49-A01E-3E927F7B8744}"/>
+                </a:ext>
+              </a:extLst>
+            </wp:docPr>
+            <wp:cNvGraphicFramePr>
+              <a:graphicFrameLocks xmlns:a="http://schemas.openxmlformats.org/drawingml/2006/main" noChangeAspect="1"/>
+            </wp:cNvGraphicFramePr>
+            <a:graphic xmlns:a="http://schemas.openxmlformats.org/drawingml/2006/main">
+              <a:graphicData uri="http://schemas.openxmlformats.org/drawingml/2006/picture">
+                <pic:pic xmlns:pic="http://schemas.openxmlformats.org/drawingml/2006/picture">
+                  <pic:nvPicPr>
+                    <pic:cNvPr id="10" name="Picture 9">
+                      <a:extLst>
+                        <a:ext uri="{FF2B5EF4-FFF2-40B4-BE49-F238E27FC236}">
+                          <a16:creationId xmlns:a16="http://schemas.microsoft.com/office/drawing/2014/main" id="{08C71C11-DCA0-CF49-A01E-3E927F7B8744}"/>
+                        </a:ext>
+                      </a:extLst>
+                    </pic:cNvPr>
+                    <pic:cNvPicPr>
+                      <a:picLocks noChangeAspect="1"/>
+                    </pic:cNvPicPr>
+                  </pic:nvPicPr>
+                  <pic:blipFill rotWithShape="1">
+                    <a:blip r:embed="rId10"/>
+                    <a:srcRect r="50013"/>
+                    <a:stretch/>
+                  </pic:blipFill>
+                  <pic:spPr>
+                    <a:xfrm>
+                      <a:off x="0" y="0"/>
+                      <a:ext cx="3687501" cy="5901575"/>
+                    </a:xfrm>
+                    <a:prstGeom prst="rect">
+                      <a:avLst/>
+                    </a:prstGeom>
+                  </pic:spPr>
+                </pic:pic>
+              </a:graphicData>
+            </a:graphic>
+          </wp:inline>
+        </w:drawing>
+      </w:r>
+    </w:p>
+    <w:p>
+      <w:pPr>
+        <w:rPr>
+          <w:rFonts w:ascii="Times New Roman" w:hAnsi="Times New Roman" w:cs="Times New Roman"/>
+        </w:rPr>
+      </w:pPr>
+      <w:r>
+        <w:rPr>
+          <w:rFonts w:ascii="Times New Roman" w:hAnsi="Times New Roman" w:cs="Times New Roman"/>
+        </w:rPr>
+        <w:br w:type="page"/>
+      </w:r>
+    </w:p>
+    <w:p>
+      <w:pPr>
+        <w:spacing w:line="480" w:lineRule="auto"/>
+        <w:rPr>
+          <w:rFonts w:ascii="Times New Roman" w:hAnsi="Times New Roman" w:cs="Times New Roman"/>
+        </w:rPr>
+      </w:pPr>
+      <w:r>
+        <w:rPr>
+          <w:rFonts w:ascii="Times New Roman" w:hAnsi="Times New Roman" w:cs="Times New Roman"/>
+        </w:rPr>
+        <w:lastRenderedPageBreak/>
+        <w:drawing>
+          <wp:inline distT="0" distB="0" distL="0" distR="0" wp14:anchorId="014DEE27" wp14:editId="25B610DB">
+            <wp:extent cx="5767871" cy="5767871"/>
+            <wp:effectExtent l="0" t="0" r="0" b="0"/>
+            <wp:docPr id="1" name="Content Placeholder 9">
+              <a:extLst xmlns:a="http://schemas.openxmlformats.org/drawingml/2006/main">
+                <a:ext uri="{FF2B5EF4-FFF2-40B4-BE49-F238E27FC236}">
+                  <a16:creationId xmlns:a16="http://schemas.microsoft.com/office/drawing/2014/main" id="{0BA5E0AA-5B47-5242-8D43-7E582AEFDE95}"/>
+                </a:ext>
+              </a:extLst>
+            </wp:docPr>
+            <wp:cNvGraphicFramePr>
+              <a:graphicFrameLocks xmlns:a="http://schemas.openxmlformats.org/drawingml/2006/main" noGrp="1" noChangeAspect="1"/>
+            </wp:cNvGraphicFramePr>
+            <a:graphic xmlns:a="http://schemas.openxmlformats.org/drawingml/2006/main">
+              <a:graphicData uri="http://schemas.openxmlformats.org/drawingml/2006/picture">
+                <pic:pic xmlns:pic="http://schemas.openxmlformats.org/drawingml/2006/picture">
+                  <pic:nvPicPr>
+                    <pic:cNvPr id="10" name="Content Placeholder 9">
+                      <a:extLst>
+                        <a:ext uri="{FF2B5EF4-FFF2-40B4-BE49-F238E27FC236}">
+                          <a16:creationId xmlns:a16="http://schemas.microsoft.com/office/drawing/2014/main" id="{0BA5E0AA-5B47-5242-8D43-7E582AEFDE95}"/>
+                        </a:ext>
+                      </a:extLst>
+                    </pic:cNvPr>
+                    <pic:cNvPicPr>
+                      <a:picLocks noGrp="1" noChangeAspect="1"/>
+                    </pic:cNvPicPr>
+                  </pic:nvPicPr>
+                  <pic:blipFill>
+                    <a:blip r:embed="rId11"/>
+                    <a:srcRect/>
+                    <a:stretch/>
+                  </pic:blipFill>
+                  <pic:spPr>
+                    <a:xfrm>
+                      <a:off x="0" y="0"/>
+                      <a:ext cx="5767871" cy="5767871"/>
+                    </a:xfrm>
+                    <a:prstGeom prst="rect">
+                      <a:avLst/>
+                    </a:prstGeom>
+                  </pic:spPr>
+                </pic:pic>
+              </a:graphicData>
+            </a:graphic>
+          </wp:inline>
+        </w:drawing>
+      </w:r>
+    </w:p>
+    <w:p>
+      <w:pPr>
+        <w:spacing w:line="480" w:lineRule="auto"/>
+        <w:rPr>
+          <w:rFonts w:ascii="Times New Roman" w:hAnsi="Times New Roman" w:cs="Times New Roman"/>
+        </w:rPr>
+      </w:pPr>
+      <w:r>
+        <w:rPr>
+          <w:rFonts w:ascii="Times New Roman" w:hAnsi="Times New Roman" w:cs="Times New Roman"/>
+        </w:rPr>
+        <w:t xml:space="preserve">Figure 4: </w:t>
+      </w:r>
+    </w:p>
+    <w:p>
+      <w:pPr>
         <w:rPr>
           <w:rFonts w:ascii="Times New Roman" w:hAnsi="Times New Roman" w:cs="Times New Roman"/>
           <w:b/>
         </w:rPr>
       </w:pPr>
+      <w:r>
+        <w:rPr>
+          <w:rFonts w:ascii="Times New Roman" w:hAnsi="Times New Roman" w:cs="Times New Roman"/>
+          <w:b/>
+        </w:rPr>
+        <w:br w:type="page"/>
+      </w:r>
+    </w:p>
+    <w:p>
+      <w:pPr>
+        <w:rPr>
+          <w:rFonts w:ascii="Times New Roman" w:hAnsi="Times New Roman" w:cs="Times New Roman"/>
+          <w:b/>
+        </w:rPr>
+      </w:pPr>
+      <w:r>
+        <w:rPr>
+          <w:rFonts w:ascii="Times New Roman" w:hAnsi="Times New Roman" w:cs="Times New Roman"/>
+          <w:b/>
+        </w:rPr>
+        <w:lastRenderedPageBreak/>
+        <w:drawing>
+          <wp:inline distT="0" distB="0" distL="0" distR="0" wp14:anchorId="0242152D" wp14:editId="3C330FFA">
+            <wp:extent cx="5767871" cy="5767871"/>
+            <wp:effectExtent l="0" t="0" r="0" b="0"/>
+            <wp:docPr id="3" name="Content Placeholder 9">
+              <a:extLst xmlns:a="http://schemas.openxmlformats.org/drawingml/2006/main">
+                <a:ext uri="{FF2B5EF4-FFF2-40B4-BE49-F238E27FC236}">
+                  <a16:creationId xmlns:a16="http://schemas.microsoft.com/office/drawing/2014/main" id="{0BA5E0AA-5B47-5242-8D43-7E582AEFDE95}"/>
+                </a:ext>
+              </a:extLst>
+            </wp:docPr>
+            <wp:cNvGraphicFramePr>
+              <a:graphicFrameLocks xmlns:a="http://schemas.openxmlformats.org/drawingml/2006/main" noGrp="1" noChangeAspect="1"/>
+            </wp:cNvGraphicFramePr>
+            <a:graphic xmlns:a="http://schemas.openxmlformats.org/drawingml/2006/main">
+              <a:graphicData uri="http://schemas.openxmlformats.org/drawingml/2006/picture">
+                <pic:pic xmlns:pic="http://schemas.openxmlformats.org/drawingml/2006/picture">
+                  <pic:nvPicPr>
+                    <pic:cNvPr id="10" name="Content Placeholder 9">
+                      <a:extLst>
+                        <a:ext uri="{FF2B5EF4-FFF2-40B4-BE49-F238E27FC236}">
+                          <a16:creationId xmlns:a16="http://schemas.microsoft.com/office/drawing/2014/main" id="{0BA5E0AA-5B47-5242-8D43-7E582AEFDE95}"/>
+                        </a:ext>
+                      </a:extLst>
+                    </pic:cNvPr>
+                    <pic:cNvPicPr>
+                      <a:picLocks noGrp="1" noChangeAspect="1"/>
+                    </pic:cNvPicPr>
+                  </pic:nvPicPr>
+                  <pic:blipFill>
+                    <a:blip r:embed="rId12"/>
+                    <a:srcRect/>
+                    <a:stretch/>
+                  </pic:blipFill>
+                  <pic:spPr>
+                    <a:xfrm>
+                      <a:off x="0" y="0"/>
+                      <a:ext cx="5767871" cy="5767871"/>
+                    </a:xfrm>
+                    <a:prstGeom prst="rect">
+                      <a:avLst/>
+                    </a:prstGeom>
+                  </pic:spPr>
+                </pic:pic>
+              </a:graphicData>
+            </a:graphic>
+          </wp:inline>
+        </w:drawing>
+      </w:r>
+    </w:p>
+    <w:p>
+      <w:pPr>
+        <w:rPr>
+          <w:rFonts w:ascii="Times New Roman" w:hAnsi="Times New Roman" w:cs="Times New Roman"/>
+          <w:b/>
+        </w:rPr>
+      </w:pPr>
+      <w:r>
+        <w:rPr>
+          <w:rFonts w:ascii="Times New Roman" w:hAnsi="Times New Roman" w:cs="Times New Roman"/>
+          <w:b/>
+        </w:rPr>
+        <w:t xml:space="preserve">Figure 5: </w:t>
+      </w:r>
       <w:r>
         <w:rPr>
           <w:rFonts w:ascii="Times New Roman" w:hAnsi="Times New Roman" w:cs="Times New Roman"/>

</xml_diff>

<commit_message>
Updates from early May
</commit_message>
<xml_diff>
--- a/Manuscript/JemezFireSeverityMS.docx
+++ b/Manuscript/JemezFireSeverityMS.docx
@@ -3234,13 +3234,41 @@
         </w:rPr>
         <w:t xml:space="preserve"> we also assessed the number and proportion of impacted clusters, in addition to individual trees, by </w:t>
       </w:r>
+      <w:r>
+        <w:rPr>
+          <w:rFonts w:ascii="Times New Roman" w:hAnsi="Times New Roman" w:cs="Times New Roman"/>
+          <w:bCs/>
+        </w:rPr>
+        <w:t>defining</w:t>
+      </w:r>
+      <w:r>
+        <w:rPr>
+          <w:rFonts w:ascii="Times New Roman" w:hAnsi="Times New Roman" w:cs="Times New Roman"/>
+          <w:bCs/>
+        </w:rPr>
+        <w:t xml:space="preserve"> cluster</w:t>
+      </w:r>
+      <w:r>
+        <w:rPr>
+          <w:rFonts w:ascii="Times New Roman" w:hAnsi="Times New Roman" w:cs="Times New Roman"/>
+          <w:bCs/>
+        </w:rPr>
+        <w:t>s</w:t>
+      </w:r>
+      <w:r>
+        <w:rPr>
+          <w:rFonts w:ascii="Times New Roman" w:hAnsi="Times New Roman" w:cs="Times New Roman"/>
+          <w:bCs/>
+        </w:rPr>
+        <w:t xml:space="preserve"> of 1 or more trees based on proximity to each other using the </w:t>
+      </w:r>
       <w:proofErr w:type="spellStart"/>
       <w:r>
         <w:rPr>
           <w:rFonts w:ascii="Times New Roman" w:hAnsi="Times New Roman" w:cs="Times New Roman"/>
           <w:bCs/>
         </w:rPr>
-        <w:t>definings</w:t>
+        <w:t>dbscan</w:t>
       </w:r>
       <w:proofErr w:type="spellEnd"/>
       <w:r>
@@ -3248,14 +3276,42 @@
           <w:rFonts w:ascii="Times New Roman" w:hAnsi="Times New Roman" w:cs="Times New Roman"/>
           <w:bCs/>
         </w:rPr>
-        <w:t xml:space="preserve"> cluster</w:t>
+        <w:t xml:space="preserve"> algorithm in QGIS. We identified 63 clusters ranging from 1 to </w:t>
       </w:r>
       <w:r>
         <w:rPr>
           <w:rFonts w:ascii="Times New Roman" w:hAnsi="Times New Roman" w:cs="Times New Roman"/>
           <w:bCs/>
         </w:rPr>
-        <w:t xml:space="preserve"> of 1 or more trees based on proximity to each other using the </w:t>
+        <w:t>37</w:t>
+      </w:r>
+      <w:r>
+        <w:rPr>
+          <w:rFonts w:ascii="Times New Roman" w:hAnsi="Times New Roman" w:cs="Times New Roman"/>
+          <w:bCs/>
+        </w:rPr>
+        <w:t xml:space="preserve"> scarred trees and </w:t>
+      </w:r>
+      <w:r>
+        <w:rPr>
+          <w:rFonts w:ascii="Times New Roman" w:hAnsi="Times New Roman" w:cs="Times New Roman"/>
+          <w:bCs/>
+        </w:rPr>
+        <w:t xml:space="preserve">1 tree to 69 ha </w:t>
+      </w:r>
+      <w:r>
+        <w:rPr>
+          <w:rFonts w:ascii="Times New Roman" w:hAnsi="Times New Roman" w:cs="Times New Roman"/>
+          <w:bCs/>
+        </w:rPr>
+        <w:t>in size</w:t>
+      </w:r>
+      <w:r>
+        <w:rPr>
+          <w:rFonts w:ascii="Times New Roman" w:hAnsi="Times New Roman" w:cs="Times New Roman"/>
+          <w:bCs/>
+        </w:rPr>
+        <w:t xml:space="preserve">, and </w:t>
       </w:r>
       <w:proofErr w:type="spellStart"/>
       <w:r>
@@ -3263,7 +3319,7 @@
           <w:rFonts w:ascii="Times New Roman" w:hAnsi="Times New Roman" w:cs="Times New Roman"/>
           <w:bCs/>
         </w:rPr>
-        <w:t>dbscan</w:t>
+        <w:t>n</w:t>
       </w:r>
       <w:proofErr w:type="spellEnd"/>
       <w:r>
@@ -3271,44 +3327,43 @@
           <w:rFonts w:ascii="Times New Roman" w:hAnsi="Times New Roman" w:cs="Times New Roman"/>
           <w:bCs/>
         </w:rPr>
-        <w:t xml:space="preserve"> algorithm in QGIS. We identified 63 clusters ranging in number of trees from 1 to n and in size from 1 tree to 69 ha among all </w:t>
+        <w:t xml:space="preserve"> clusters from 1 to n trees and 1 tree to n ha among </w:t>
       </w:r>
       <w:r>
         <w:rPr>
           <w:rFonts w:ascii="Times New Roman" w:hAnsi="Times New Roman" w:cs="Times New Roman"/>
           <w:bCs/>
         </w:rPr>
-        <w:t>trees</w:t>
+        <w:t>interior trees only</w:t>
       </w:r>
       <w:r>
         <w:rPr>
           <w:rFonts w:ascii="Times New Roman" w:hAnsi="Times New Roman" w:cs="Times New Roman"/>
           <w:bCs/>
         </w:rPr>
-        <w:t xml:space="preserve">, and </w:t>
-      </w:r>
-      <w:proofErr w:type="spellStart"/>
+        <w:t>.</w:t>
+      </w:r>
       <w:r>
         <w:rPr>
           <w:rFonts w:ascii="Times New Roman" w:hAnsi="Times New Roman" w:cs="Times New Roman"/>
           <w:bCs/>
         </w:rPr>
-        <w:t>n</w:t>
-      </w:r>
-      <w:proofErr w:type="spellEnd"/>
+        <w:t xml:space="preserve"> For each simulation we counted a cluster as “impacted” if at least one tree in the cluster intersected a high-severity burn patch and </w:t>
+      </w:r>
+      <w:commentRangeStart w:id="2"/>
       <w:r>
         <w:rPr>
           <w:rFonts w:ascii="Times New Roman" w:hAnsi="Times New Roman" w:cs="Times New Roman"/>
           <w:bCs/>
         </w:rPr>
-        <w:t xml:space="preserve"> clusters from 1 to n trees and 1 tree to n ha among </w:t>
-      </w:r>
-      <w:r>
-        <w:rPr>
-          <w:rFonts w:ascii="Times New Roman" w:hAnsi="Times New Roman" w:cs="Times New Roman"/>
-          <w:bCs/>
-        </w:rPr>
-        <w:t>interior trees only</w:t>
+        <w:t>“heavily impacted” if all trees in the cluster intersected a high-severity burn patch</w:t>
+      </w:r>
+      <w:commentRangeEnd w:id="2"/>
+      <w:r>
+        <w:rPr>
+          <w:rStyle w:val="CommentReference"/>
+        </w:rPr>
+        <w:commentReference w:id="2"/>
       </w:r>
       <w:r>
         <w:rPr>
@@ -6700,6 +6755,22 @@
       </w:r>
     </w:p>
   </w:comment>
+  <w:comment w:id="2" w:author="Stevens, Jens T" w:date="2021-05-07T09:38:00Z" w:initials="SJT">
+    <w:p>
+      <w:pPr>
+        <w:pStyle w:val="CommentText"/>
+      </w:pPr>
+      <w:r>
+        <w:rPr>
+          <w:rStyle w:val="CommentReference"/>
+        </w:rPr>
+        <w:annotationRef/>
+      </w:r>
+      <w:r>
+        <w:t>Not sure if I want to do this or not.</w:t>
+      </w:r>
+    </w:p>
+  </w:comment>
 </w:comments>
 </file>
 
@@ -6707,6 +6778,7 @@
 <w15:commentsEx xmlns:wpc="http://schemas.microsoft.com/office/word/2010/wordprocessingCanvas" xmlns:cx="http://schemas.microsoft.com/office/drawing/2014/chartex" xmlns:cx1="http://schemas.microsoft.com/office/drawing/2015/9/8/chartex" xmlns:cx2="http://schemas.microsoft.com/office/drawing/2015/10/21/chartex" xmlns:cx3="http://schemas.microsoft.com/office/drawing/2016/5/9/chartex" xmlns:cx4="http://schemas.microsoft.com/office/drawing/2016/5/10/chartex" xmlns:cx5="http://schemas.microsoft.com/office/drawing/2016/5/11/chartex" xmlns:cx6="http://schemas.microsoft.com/office/drawing/2016/5/12/chartex" xmlns:cx7="http://schemas.microsoft.com/office/drawing/2016/5/13/chartex" xmlns:cx8="http://schemas.microsoft.com/office/drawing/2016/5/14/chartex" xmlns:mc="http://schemas.openxmlformats.org/markup-compatibility/2006" xmlns:aink="http://schemas.microsoft.com/office/drawing/2016/ink" xmlns:am3d="http://schemas.microsoft.com/office/drawing/2017/model3d" xmlns:o="urn:schemas-microsoft-com:office:office" xmlns:r="http://schemas.openxmlformats.org/officeDocument/2006/relationships" xmlns:m="http://schemas.openxmlformats.org/officeDocument/2006/math" xmlns:v="urn:schemas-microsoft-com:vml" xmlns:wp14="http://schemas.microsoft.com/office/word/2010/wordprocessingDrawing" xmlns:wp="http://schemas.openxmlformats.org/drawingml/2006/wordprocessingDrawing" xmlns:w10="urn:schemas-microsoft-com:office:word" xmlns:w="http://schemas.openxmlformats.org/wordprocessingml/2006/main" xmlns:w14="http://schemas.microsoft.com/office/word/2010/wordml" xmlns:w15="http://schemas.microsoft.com/office/word/2012/wordml" xmlns:w16cex="http://schemas.microsoft.com/office/word/2018/wordml/cex" xmlns:w16cid="http://schemas.microsoft.com/office/word/2016/wordml/cid" xmlns:w16="http://schemas.microsoft.com/office/word/2018/wordml" xmlns:w16se="http://schemas.microsoft.com/office/word/2015/wordml/symex" xmlns:wpg="http://schemas.microsoft.com/office/word/2010/wordprocessingGroup" xmlns:wpi="http://schemas.microsoft.com/office/word/2010/wordprocessingInk" xmlns:wne="http://schemas.microsoft.com/office/word/2006/wordml" xmlns:wps="http://schemas.microsoft.com/office/word/2010/wordprocessingShape" mc:Ignorable="w14 w15 w16se w16cid w16 w16cex wp14">
   <w15:commentEx w15:paraId="16BE06C4" w15:done="0"/>
   <w15:commentEx w15:paraId="3FAAD1CA" w15:done="0"/>
+  <w15:commentEx w15:paraId="235F31D5" w15:done="0"/>
 </w15:commentsEx>
 </file>
 
@@ -6714,6 +6786,7 @@
 <w16cex:commentsExtensible xmlns:wpc="http://schemas.microsoft.com/office/word/2010/wordprocessingCanvas" xmlns:cx="http://schemas.microsoft.com/office/drawing/2014/chartex" xmlns:cx1="http://schemas.microsoft.com/office/drawing/2015/9/8/chartex" xmlns:cx2="http://schemas.microsoft.com/office/drawing/2015/10/21/chartex" xmlns:cx3="http://schemas.microsoft.com/office/drawing/2016/5/9/chartex" xmlns:cx4="http://schemas.microsoft.com/office/drawing/2016/5/10/chartex" xmlns:cx5="http://schemas.microsoft.com/office/drawing/2016/5/11/chartex" xmlns:cx6="http://schemas.microsoft.com/office/drawing/2016/5/12/chartex" xmlns:cx7="http://schemas.microsoft.com/office/drawing/2016/5/13/chartex" xmlns:cx8="http://schemas.microsoft.com/office/drawing/2016/5/14/chartex" xmlns:mc="http://schemas.openxmlformats.org/markup-compatibility/2006" xmlns:aink="http://schemas.microsoft.com/office/drawing/2016/ink" xmlns:am3d="http://schemas.microsoft.com/office/drawing/2017/model3d" xmlns:o="urn:schemas-microsoft-com:office:office" xmlns:r="http://schemas.openxmlformats.org/officeDocument/2006/relationships" xmlns:m="http://schemas.openxmlformats.org/officeDocument/2006/math" xmlns:v="urn:schemas-microsoft-com:vml" xmlns:wp14="http://schemas.microsoft.com/office/word/2010/wordprocessingDrawing" xmlns:wp="http://schemas.openxmlformats.org/drawingml/2006/wordprocessingDrawing" xmlns:w10="urn:schemas-microsoft-com:office:word" xmlns:w="http://schemas.openxmlformats.org/wordprocessingml/2006/main" xmlns:w14="http://schemas.microsoft.com/office/word/2010/wordml" xmlns:w15="http://schemas.microsoft.com/office/word/2012/wordml" xmlns:w16cex="http://schemas.microsoft.com/office/word/2018/wordml/cex" xmlns:w16cid="http://schemas.microsoft.com/office/word/2016/wordml/cid" xmlns:w16="http://schemas.microsoft.com/office/word/2018/wordml" xmlns:w16se="http://schemas.microsoft.com/office/word/2015/wordml/symex" xmlns:wpg="http://schemas.microsoft.com/office/word/2010/wordprocessingGroup" xmlns:wpi="http://schemas.microsoft.com/office/word/2010/wordprocessingInk" xmlns:wne="http://schemas.microsoft.com/office/word/2006/wordml" xmlns:wps="http://schemas.microsoft.com/office/word/2010/wordprocessingShape" mc:Ignorable="w14 w15 w16se w16cid w16 w16cex wp14">
   <w16cex:commentExtensible w16cex:durableId="243D0CA9" w16cex:dateUtc="2021-05-05T18:23:00Z"/>
   <w16cex:commentExtensible w16cex:durableId="22C2AE0C" w16cex:dateUtc="2020-07-22T18:22:00Z"/>
+  <w16cex:commentExtensible w16cex:durableId="243F8922" w16cex:dateUtc="2021-05-07T15:38:00Z"/>
 </w16cex:commentsExtensible>
 </file>
 
@@ -6721,6 +6794,7 @@
 <w16cid:commentsIds xmlns:wpc="http://schemas.microsoft.com/office/word/2010/wordprocessingCanvas" xmlns:cx="http://schemas.microsoft.com/office/drawing/2014/chartex" xmlns:cx1="http://schemas.microsoft.com/office/drawing/2015/9/8/chartex" xmlns:cx2="http://schemas.microsoft.com/office/drawing/2015/10/21/chartex" xmlns:cx3="http://schemas.microsoft.com/office/drawing/2016/5/9/chartex" xmlns:cx4="http://schemas.microsoft.com/office/drawing/2016/5/10/chartex" xmlns:cx5="http://schemas.microsoft.com/office/drawing/2016/5/11/chartex" xmlns:cx6="http://schemas.microsoft.com/office/drawing/2016/5/12/chartex" xmlns:cx7="http://schemas.microsoft.com/office/drawing/2016/5/13/chartex" xmlns:cx8="http://schemas.microsoft.com/office/drawing/2016/5/14/chartex" xmlns:mc="http://schemas.openxmlformats.org/markup-compatibility/2006" xmlns:aink="http://schemas.microsoft.com/office/drawing/2016/ink" xmlns:am3d="http://schemas.microsoft.com/office/drawing/2017/model3d" xmlns:o="urn:schemas-microsoft-com:office:office" xmlns:r="http://schemas.openxmlformats.org/officeDocument/2006/relationships" xmlns:m="http://schemas.openxmlformats.org/officeDocument/2006/math" xmlns:v="urn:schemas-microsoft-com:vml" xmlns:wp14="http://schemas.microsoft.com/office/word/2010/wordprocessingDrawing" xmlns:wp="http://schemas.openxmlformats.org/drawingml/2006/wordprocessingDrawing" xmlns:w10="urn:schemas-microsoft-com:office:word" xmlns:w="http://schemas.openxmlformats.org/wordprocessingml/2006/main" xmlns:w14="http://schemas.microsoft.com/office/word/2010/wordml" xmlns:w15="http://schemas.microsoft.com/office/word/2012/wordml" xmlns:w16cex="http://schemas.microsoft.com/office/word/2018/wordml/cex" xmlns:w16cid="http://schemas.microsoft.com/office/word/2016/wordml/cid" xmlns:w16="http://schemas.microsoft.com/office/word/2018/wordml" xmlns:w16se="http://schemas.microsoft.com/office/word/2015/wordml/symex" xmlns:wpg="http://schemas.microsoft.com/office/word/2010/wordprocessingGroup" xmlns:wpi="http://schemas.microsoft.com/office/word/2010/wordprocessingInk" xmlns:wne="http://schemas.microsoft.com/office/word/2006/wordml" xmlns:wps="http://schemas.microsoft.com/office/word/2010/wordprocessingShape" mc:Ignorable="w14 w15 w16se w16cid w16 w16cex wp14">
   <w16cid:commentId w16cid:paraId="16BE06C4" w16cid:durableId="243D0CA9"/>
   <w16cid:commentId w16cid:paraId="3FAAD1CA" w16cid:durableId="22C2AE0C"/>
+  <w16cid:commentId w16cid:paraId="235F31D5" w16cid:durableId="243F8922"/>
 </w16cid:commentsIds>
 </file>
 
@@ -7133,6 +7207,7 @@
   <w:style w:type="character" w:default="1" w:styleId="DefaultParagraphFont">
     <w:name w:val="Default Paragraph Font"/>
     <w:uiPriority w:val="1"/>
+    <w:semiHidden/>
     <w:unhideWhenUsed/>
   </w:style>
   <w:style w:type="table" w:default="1" w:styleId="TableNormal">

</xml_diff>